<commit_message>
Doku: Problemstellung & Lösungsvorschlag
</commit_message>
<xml_diff>
--- a/Projektdokumentation_URGaining.docx
+++ b/Projektdokumentation_URGaining.docx
@@ -130,17 +130,25 @@
           <w:bCs w:val="0"/>
           <w:sz w:val="22"/>
         </w:rPr>
-        <w:t>, Sprache und Kultur (I:IM</w:t>
-      </w:r>
-      <w:bookmarkStart w:id="0" w:name="_GoBack"/>
-      <w:bookmarkEnd w:id="0"/>
+        <w:t>, Sprache und Kultur (</w:t>
+      </w:r>
+      <w:proofErr w:type="gramStart"/>
       <w:r>
         <w:rPr>
           <w:rStyle w:val="AngabenzumLehrstuhl"/>
           <w:bCs w:val="0"/>
           <w:sz w:val="22"/>
         </w:rPr>
-        <w:t>SK)</w:t>
+        <w:t>I:IMSK</w:t>
+      </w:r>
+      <w:proofErr w:type="gramEnd"/>
+      <w:r>
+        <w:rPr>
+          <w:rStyle w:val="AngabenzumLehrstuhl"/>
+          <w:bCs w:val="0"/>
+          <w:sz w:val="22"/>
+        </w:rPr>
+        <w:t>)</w:t>
       </w:r>
       <w:r>
         <w:rPr>
@@ -264,19 +272,7 @@
         <w:pStyle w:val="TitelseiteText"/>
       </w:pPr>
       <w:r>
-        <w:t xml:space="preserve">Medieninformatik / Informationswissenschaft, </w:t>
-      </w:r>
-      <w:r>
-        <w:t>Medieninformatik / Informationswissenschaft</w:t>
-      </w:r>
-      <w:r>
-        <w:t xml:space="preserve">, Medieninformatik / Kunstgeschichte, </w:t>
-      </w:r>
-      <w:r>
-        <w:t>Medieninformatik / Informationswissenschaft</w:t>
-      </w:r>
-      <w:r>
-        <w:t>,</w:t>
+        <w:t>Medieninformatik / Informationswissenschaft, Medieninformatik / Informationswissenschaft, Medieninformatik / Kunstgeschichte, Medieninformatik / Informationswissenschaft,</w:t>
       </w:r>
     </w:p>
     <w:p>
@@ -1123,12 +1119,12 @@
       <w:pPr>
         <w:pStyle w:val="berschrift1"/>
       </w:pPr>
-      <w:bookmarkStart w:id="1" w:name="_Toc269485362"/>
+      <w:bookmarkStart w:id="0" w:name="_Toc269485362"/>
       <w:r>
         <w:lastRenderedPageBreak/>
         <w:t>Kurzbeschreibung</w:t>
       </w:r>
-      <w:bookmarkEnd w:id="1"/>
+      <w:bookmarkEnd w:id="0"/>
     </w:p>
     <w:p>
       <w:pPr>
@@ -1295,12 +1291,12 @@
       <w:pPr>
         <w:pStyle w:val="berschrift1"/>
       </w:pPr>
-      <w:bookmarkStart w:id="2" w:name="_Toc269485363"/>
+      <w:bookmarkStart w:id="1" w:name="_Toc269485363"/>
       <w:r>
         <w:lastRenderedPageBreak/>
         <w:t>Technische Vorrausetzungen</w:t>
       </w:r>
-      <w:bookmarkEnd w:id="2"/>
+      <w:bookmarkEnd w:id="1"/>
       <w:r>
         <w:t xml:space="preserve"> </w:t>
       </w:r>
@@ -1419,7 +1415,11 @@
         <w:t xml:space="preserve"> der Meindl-Website bezogen und ausgewertet. </w:t>
       </w:r>
       <w:r>
-        <w:t>Dazu wird der HTML-Code der jeweiligen Seiten über eine aktive Netzwerkverbindung heruntergeladen und anschließend ge-</w:t>
+        <w:t xml:space="preserve">Dazu wird der HTML-Code der jeweiligen Seiten über eine aktive Netzwerkverbindung heruntergeladen und anschließend </w:t>
+      </w:r>
+      <w:proofErr w:type="gramStart"/>
+      <w:r>
+        <w:t>ge-</w:t>
       </w:r>
       <w:r>
         <w:rPr>
@@ -1427,6 +1427,7 @@
         </w:rPr>
         <w:t>parst</w:t>
       </w:r>
+      <w:proofErr w:type="gramEnd"/>
       <w:r>
         <w:t xml:space="preserve">.  Für diesen Vorgang wird die JAVA-Bibliothek </w:t>
       </w:r>
@@ -1473,13 +1474,21 @@
         <w:t xml:space="preserve"> zurückgegriffen, die eine gezielte Auswahl </w:t>
       </w:r>
       <w:r>
-        <w:t xml:space="preserve">einzelner Knoten innerhalb komplexer HTML-Strukturen erlauben. Dadurch können die nötigen Informationen (Entsorgungstermine) schnell und einfach aus der restlichen </w:t>
+        <w:t xml:space="preserve">einzelner Knoten innerhalb komplexer HTML-Strukturen erlauben. Dadurch können die nötigen Informationen (Entsorgungstermine) schnell und einfach aus der </w:t>
+      </w:r>
+      <w:proofErr w:type="gramStart"/>
+      <w:r>
+        <w:t xml:space="preserve">restlichen </w:t>
       </w:r>
       <w:r>
         <w:t xml:space="preserve"> </w:t>
       </w:r>
       <w:r>
-        <w:t>Website herausgefiltert werden.</w:t>
+        <w:t>Website</w:t>
+      </w:r>
+      <w:proofErr w:type="gramEnd"/>
+      <w:r>
+        <w:t xml:space="preserve"> herausgefiltert werden.</w:t>
       </w:r>
       <w:r>
         <w:t xml:space="preserve"> [...]</w:t>
@@ -1495,7 +1504,7 @@
       <w:pPr>
         <w:pStyle w:val="berschrift1"/>
       </w:pPr>
-      <w:bookmarkStart w:id="3" w:name="_Toc269485364"/>
+      <w:bookmarkStart w:id="2" w:name="_Toc269485364"/>
       <w:r>
         <w:lastRenderedPageBreak/>
         <w:t>Problemstellung</w:t>
@@ -1503,274 +1512,21 @@
       <w:r>
         <w:t xml:space="preserve"> und Lösungsvorschlag</w:t>
       </w:r>
-      <w:bookmarkEnd w:id="3"/>
+      <w:bookmarkEnd w:id="2"/>
     </w:p>
     <w:p>
       <w:pPr>
         <w:pStyle w:val="Beschreibung"/>
       </w:pPr>
-      <w:r>
-        <w:t xml:space="preserve">Beschreiben Sie in diesem Kapitel </w:t>
-      </w:r>
-      <w:r>
-        <w:t>den</w:t>
-      </w:r>
-      <w:r>
-        <w:t xml:space="preserve"> konkrete</w:t>
-      </w:r>
-      <w:r>
-        <w:t>n</w:t>
-      </w:r>
-      <w:r>
-        <w:t xml:space="preserve"> </w:t>
-      </w:r>
-      <w:r>
-        <w:t>Anwendungsfall</w:t>
-      </w:r>
-      <w:r>
-        <w:t xml:space="preserve">, </w:t>
-      </w:r>
-      <w:r>
-        <w:t>der</w:t>
-      </w:r>
-      <w:r>
-        <w:t xml:space="preserve"> Ihrer App zu Grunde liegt. Wel</w:t>
-      </w:r>
-      <w:r>
-        <w:t>ches Problem löst Ihre Anwendu</w:t>
-      </w:r>
-      <w:r>
-        <w:t>ng und in welchem Szenario ist s</w:t>
-      </w:r>
-      <w:r>
-        <w:t>ie einsetzbar? Die</w:t>
-      </w:r>
-      <w:r>
-        <w:t xml:space="preserve">ses Kapitel sollte die Motivation für Ihr Projekt darlegen und </w:t>
-      </w:r>
-      <w:r>
-        <w:t>beschreiben, welche</w:t>
-      </w:r>
-      <w:r>
-        <w:t>n</w:t>
-      </w:r>
-      <w:r>
-        <w:t xml:space="preserve"> </w:t>
-      </w:r>
-      <w:r>
-        <w:t>grundlegenden</w:t>
-      </w:r>
-      <w:r>
-        <w:t xml:space="preserve"> </w:t>
-      </w:r>
-      <w:r>
-        <w:t>Lösungsansatz</w:t>
-      </w:r>
-      <w:r>
-        <w:t xml:space="preserve"> Sie für die gegebene Problemstellung </w:t>
-      </w:r>
-      <w:r>
-        <w:t>vorschlagen.</w:t>
-      </w:r>
-      <w:r>
-        <w:t xml:space="preserve"> Achtung: Sollten Sie ein Spiel umsetzten, kann dieses Kapitel möglicherweise schwierig zu formulieren sein. </w:t>
-      </w:r>
-      <w:r>
-        <w:t>Beschreiben und motivieren Sie in diesem Fall die grundlegende Spielidee.</w:t>
-      </w:r>
-    </w:p>
-    <w:p>
-      <w:pPr>
-        <w:pStyle w:val="Beschreibung"/>
-      </w:pPr>
-    </w:p>
-    <w:p>
-      <w:r>
-        <w:t xml:space="preserve">In Regensburg werden verschiedene Arten von </w:t>
-      </w:r>
-      <w:r>
-        <w:t>Abfall</w:t>
-      </w:r>
-      <w:r>
-        <w:t xml:space="preserve"> durch die städtische Müllabfuhr bzw. beauftrag</w:t>
-      </w:r>
-      <w:r>
-        <w:t>t</w:t>
-      </w:r>
-      <w:r>
-        <w:t xml:space="preserve">e Unternehmen </w:t>
-      </w:r>
-      <w:r>
-        <w:t xml:space="preserve">entsorgt. In der Regel wird der Müll bzw. das gesammelte, recycelbare Material an festen Terminen </w:t>
-      </w:r>
-      <w:r>
-        <w:t xml:space="preserve">abgeholt. Diese Entsorgungstermine variieren je nach Wohnort (Straße) und Art des Abfalls. </w:t>
-      </w:r>
-      <w:r>
-        <w:t xml:space="preserve">Für einen großen Teil der Regensburger Bevölkerung sind diese Termine von zentraler Bedeutung, da Mülltonen </w:t>
-      </w:r>
-      <w:r>
-        <w:t>oder</w:t>
-      </w:r>
-      <w:r>
-        <w:t xml:space="preserve"> andere Sammeleinrichtungen (Gelbe Säcke bzw. Tonne) zur Abholung bereitgestellt werden </w:t>
-      </w:r>
-      <w:r>
-        <w:t>müssen. Die konkreten Termine können auf der Website der Stadt</w:t>
-      </w:r>
-      <w:r>
-        <w:rPr>
-          <w:rStyle w:val="Funotenzeichen"/>
-        </w:rPr>
-        <w:footnoteReference w:id="1"/>
-      </w:r>
-      <w:r>
-        <w:t xml:space="preserve"> bzw. des Entsorgungsunternehmen</w:t>
-      </w:r>
-      <w:r>
-        <w:t>s Meindl</w:t>
-      </w:r>
-      <w:r>
-        <w:rPr>
-          <w:rStyle w:val="Funotenzeichen"/>
-        </w:rPr>
-        <w:footnoteReference w:id="2"/>
-      </w:r>
-      <w:r>
-        <w:t xml:space="preserve"> eingesehen werden. Um für den eigenen Wohnort</w:t>
-      </w:r>
-      <w:r>
-        <w:t xml:space="preserve"> die nächsten Termin zu erfahren ist eine Recherche auf den entsprechenden Webs</w:t>
-      </w:r>
-      <w:r>
-        <w:t>ites bzw. im ausdruckbaren En</w:t>
-      </w:r>
-      <w:r>
-        <w:t>t</w:t>
-      </w:r>
-      <w:r>
-        <w:t>sorgungskalender</w:t>
-      </w:r>
-      <w:r>
-        <w:t xml:space="preserve"> nötig. </w:t>
-      </w:r>
-      <w:r>
-        <w:t>Für mobile Endgeräte (</w:t>
-      </w:r>
-      <w:r>
-        <w:t>Smartphones</w:t>
-      </w:r>
-      <w:r>
-        <w:t xml:space="preserve">) existiert keine angepasste und optimierte Möglichkeit zur Termineinsicht. </w:t>
-      </w:r>
-      <w:r>
-        <w:t xml:space="preserve">Zahlreiche Gründe motivieren eine spezielle Umsetzung der Suche nach Entsorgungsterminen für </w:t>
-      </w:r>
-      <w:r>
-        <w:t>den mobilen Kontext:</w:t>
-      </w:r>
-    </w:p>
-    <w:p>
-      <w:pPr>
-        <w:pStyle w:val="Folgeabsatz"/>
-        <w:numPr>
-          <w:ilvl w:val="0"/>
-          <w:numId w:val="13"/>
-        </w:numPr>
-      </w:pPr>
-      <w:r>
-        <w:t xml:space="preserve">Verfügbarkeit: Das Smartphone stellt ein in der Regel ständig verfügbares </w:t>
-      </w:r>
-      <w:r>
-        <w:t xml:space="preserve">Gerät dar. Die </w:t>
-      </w:r>
-      <w:r>
-        <w:t xml:space="preserve">grundsätzliche Funktionen (Internetverbindung, </w:t>
-      </w:r>
-      <w:r>
-        <w:t>Touchscreen)</w:t>
-      </w:r>
-      <w:r>
-        <w:t xml:space="preserve"> </w:t>
-      </w:r>
-      <w:r>
-        <w:t>des Gerät</w:t>
-      </w:r>
-      <w:r>
-        <w:t>s</w:t>
-      </w:r>
-      <w:r>
-        <w:t xml:space="preserve"> erlauben </w:t>
-      </w:r>
-      <w:r>
-        <w:t xml:space="preserve">dem Nutzer </w:t>
-      </w:r>
-      <w:r>
-        <w:t>(</w:t>
-      </w:r>
-      <w:r>
-        <w:t>theoretisch</w:t>
-      </w:r>
-      <w:r>
-        <w:t>)</w:t>
-      </w:r>
-      <w:r>
-        <w:t xml:space="preserve"> </w:t>
-      </w:r>
-      <w:r>
-        <w:t xml:space="preserve">jederzeit die </w:t>
-      </w:r>
-      <w:r>
-        <w:t xml:space="preserve">intuitive </w:t>
-      </w:r>
-      <w:r>
-        <w:t xml:space="preserve">Möglichkeiten zur Suche </w:t>
-      </w:r>
-      <w:r>
-        <w:t>nach fehlenden Informationen gestattet.</w:t>
-      </w:r>
-    </w:p>
-    <w:p>
-      <w:pPr>
-        <w:pStyle w:val="Folgeabsatz"/>
-        <w:numPr>
-          <w:ilvl w:val="0"/>
-          <w:numId w:val="13"/>
-        </w:numPr>
-      </w:pPr>
-      <w:r>
-        <w:t xml:space="preserve">Kontext: Die Frage nach den nächsten Entsorgungsterminen ist </w:t>
-      </w:r>
-      <w:r>
-        <w:t>räumlich ungebunden und kann zu unterschiedlichen Zeiten und Orten relevant sein.</w:t>
-      </w:r>
-      <w:r>
-        <w:t xml:space="preserve"> Dem Benutzer kann auch unterwegs einfallen, dass sich der Müll zu Hause staut.</w:t>
-      </w:r>
-    </w:p>
-    <w:p>
-      <w:pPr>
-        <w:pStyle w:val="Folgeabsatz"/>
-        <w:numPr>
-          <w:ilvl w:val="0"/>
-          <w:numId w:val="13"/>
-        </w:numPr>
-      </w:pPr>
-      <w:r>
-        <w:t>[</w:t>
-      </w:r>
-      <w:r>
-        <w:t>...</w:t>
-      </w:r>
-      <w:r>
-        <w:t>]</w:t>
-      </w:r>
     </w:p>
     <w:p>
       <w:pPr>
         <w:pStyle w:val="Folgeabsatz"/>
         <w:ind w:firstLine="0"/>
       </w:pPr>
+      <w:r>
+        <w:t xml:space="preserve">Oft sieht man im Fitnessstudio Trainingsenthusiasten mit Notizblock und Stift umherlaufen, damit sie ihre Fortschritte genauestens dokumentieren können. Doch da in der heutigen Zeit beinahe jeder ein eigenes Smartphone besitzt, bietet es sich an diese Fortschritte innerhalb einer App festzuhalten. </w:t>
+      </w:r>
     </w:p>
     <w:p>
       <w:pPr>
@@ -1778,60 +1534,58 @@
         <w:ind w:firstLine="0"/>
       </w:pPr>
       <w:r>
-        <w:lastRenderedPageBreak/>
-        <w:t xml:space="preserve">Die App </w:t>
-      </w:r>
-      <w:r>
-        <w:rPr>
-          <w:i/>
-        </w:rPr>
-        <w:t>Garbage Collectors</w:t>
-      </w:r>
-      <w:r>
-        <w:t xml:space="preserve"> soll dem Nutzer eine gezielte und intuitive Suche nach Entsorgungsterminen für beliebige Adresse in Regensburg anbieten. </w:t>
-      </w:r>
-      <w:r>
-        <w:t xml:space="preserve">Die Anwendung soll die aktuellen Termine jederzeit zugänglich machen und in sinnvoller und übersichtlicher Darstellung präsentieren. </w:t>
-      </w:r>
-      <w:r>
-        <w:t xml:space="preserve">Dabei soll es dem Benutzer möglich sein, die Abholdaten für die </w:t>
-      </w:r>
-      <w:r>
-        <w:t>verschiedenen</w:t>
-      </w:r>
-      <w:r>
-        <w:t xml:space="preserve"> </w:t>
-      </w:r>
-      <w:r>
-        <w:t>Abfallarten zu unterscheiden</w:t>
-      </w:r>
-      <w:r>
-        <w:t>. Eine</w:t>
-      </w:r>
-      <w:r>
-        <w:t xml:space="preserve"> ausgewählte Straße</w:t>
-      </w:r>
-      <w:r>
-        <w:t xml:space="preserve"> </w:t>
-      </w:r>
-      <w:r>
-        <w:t>kann</w:t>
-      </w:r>
-      <w:r>
-        <w:t xml:space="preserve"> als Favoriten markiert werden. Der nächste Entsorgungstermin für diese Stra</w:t>
-      </w:r>
-      <w:r>
-        <w:t>ße wird beim Start der Anwendung deutlich dargestellt.</w:t>
-      </w:r>
+        <w:t>Mit URGaining hat der Nutzer während des Trainings stets eine Übersicht über seine Leistungen aus dem vergangenen Training und hat so einen Anreiz diese bei seinem aktuellen Workout zu übertreffen. Sollte ihm das Workout einmal zu sch</w:t>
+      </w:r>
+      <w:r>
+        <w:t>wer fallen kann er sich mit der</w:t>
+      </w:r>
+      <w:r>
+        <w:t xml:space="preserve"> Deload Funktion </w:t>
+      </w:r>
+      <w:r>
+        <w:t xml:space="preserve">über einen vorher festgelegten Wert ein passendes Arbeitsgewicht für die einzelnen Übungen errechnen lassen. Dies erspart im Zeit, die er sonst in externen Apps aufwenden würde. </w:t>
+      </w:r>
+    </w:p>
+    <w:p>
+      <w:pPr>
+        <w:pStyle w:val="Folgeabsatz"/>
+        <w:tabs>
+          <w:tab w:val="left" w:pos="3336"/>
+        </w:tabs>
+        <w:ind w:firstLine="0"/>
+      </w:pPr>
+      <w:r>
+        <w:t>Außerdem bietet die App dem Nutzer eine Übersicht über seinen Gesamtfortschritt der einzelnen Übungen, gemessen an der errechneten Maximalkraft, in Form einer Grafik. Sollte der Nutzer eine befriedigende Steigerung erzielt haben, kann er diese Grafik direkt mit seinen Freunden auf Facebook teilen.</w:t>
+      </w:r>
+    </w:p>
+    <w:p>
+      <w:pPr>
+        <w:pStyle w:val="Folgeabsatz"/>
+        <w:tabs>
+          <w:tab w:val="left" w:pos="3336"/>
+        </w:tabs>
+        <w:ind w:firstLine="0"/>
+      </w:pPr>
+      <w:r>
+        <w:t>Desweiteren hat der Nutzer die Möglichkeit ein</w:t>
+      </w:r>
+      <w:r>
+        <w:t>e</w:t>
+      </w:r>
+      <w:r>
+        <w:t xml:space="preserve"> oder mehrere Übungen in die Berechnung seiner kombinierten Maximalkraft miteinzubeziehen</w:t>
+      </w:r>
+      <w:r>
+        <w:t>. So haben z.B. Powerlifter auf der Startseite eine Übersicht über ihre Maximalkraft bestehend aus den Disziplinen „Kniebeugen“, „Bankdrücken“ und „Kreuzheben“, oder bei Gewichthebern „Reißen“ und „Stoßen“.</w:t>
+      </w:r>
+      <w:bookmarkStart w:id="3" w:name="_GoBack"/>
+      <w:bookmarkEnd w:id="3"/>
     </w:p>
     <w:p>
       <w:pPr>
         <w:pStyle w:val="Folgeabsatz"/>
         <w:ind w:firstLine="0"/>
       </w:pPr>
-      <w:r>
-        <w:t>[...]</w:t>
-      </w:r>
     </w:p>
     <w:p>
       <w:pPr>
@@ -1853,6 +1607,155 @@
     </w:p>
     <w:p>
       <w:pPr>
+        <w:pStyle w:val="Beschreibung"/>
+      </w:pPr>
+    </w:p>
+    <w:p/>
+    <w:p>
+      <w:pPr>
+        <w:pStyle w:val="berschrift1"/>
+      </w:pPr>
+      <w:bookmarkStart w:id="4" w:name="_Toc269485365"/>
+      <w:r>
+        <w:lastRenderedPageBreak/>
+        <w:t>Design &amp; Implementierung</w:t>
+      </w:r>
+      <w:bookmarkEnd w:id="4"/>
+    </w:p>
+    <w:p>
+      <w:pPr>
+        <w:pStyle w:val="Beschreibung"/>
+      </w:pPr>
+      <w:r>
+        <w:t>In diesem Kapitel sollen Sie die grundsätzlichen Konzepte der Designphase und Ihr Vorgehen währen</w:t>
+      </w:r>
+      <w:r>
+        <w:t>d</w:t>
+      </w:r>
+      <w:r>
+        <w:t xml:space="preserve"> der Implementierung der Anwendung darlegen</w:t>
+      </w:r>
+      <w:r>
+        <w:t>.</w:t>
+      </w:r>
+      <w:r>
+        <w:t xml:space="preserve"> Beschreiben Sie dazu die Architektur, die Sie sich für die Anwendung </w:t>
+      </w:r>
+      <w:r>
+        <w:t xml:space="preserve">überlegt haben und dokumentieren Sie, wie Sie bezüglich der Implementierung der verschiedenen Funktionen vorgegangen sind. Dem Leser sollte deutlich werden, </w:t>
+      </w:r>
+      <w:r>
+        <w:t xml:space="preserve">welche Komponenten und Module Sie für die Anwendung geplant haben und wie Sie bei deren Umsetzung vorgegangen sind. </w:t>
+      </w:r>
+      <w:r>
+        <w:t xml:space="preserve">Beschreiben Sie dazu, aus welchen Activities bzw. Ansichten Ihre Anwendung besteht, welche Aufgabe diese einzelnen Komponenten haben und wie die Kommunikation bzw. Interaktion zwischen diesen Bestandteilen aussieht. </w:t>
+      </w:r>
+      <w:r>
+        <w:t xml:space="preserve">Erwähnen Sie dabei auch mögliche – externe – Datenquellen und deren </w:t>
+      </w:r>
+      <w:r>
+        <w:t xml:space="preserve">Anbindung. Beschreiben Sie die wichtigsten Klassen </w:t>
+      </w:r>
+      <w:r>
+        <w:t>die Sie für die Implementierung der verschiedenen Funktionalitäten eingesetzt bzw. geschrieben haben</w:t>
+      </w:r>
+      <w:r>
+        <w:t xml:space="preserve"> </w:t>
+      </w:r>
+      <w:r>
+        <w:tab/>
+      </w:r>
+      <w:r>
+        <w:t xml:space="preserve">und erwähnen Sie mögliche Probleme und Lösungsansätze. </w:t>
+      </w:r>
+      <w:r>
+        <w:t xml:space="preserve">Beschreibend und begründen Sie kurz, in </w:t>
+      </w:r>
+      <w:proofErr w:type="gramStart"/>
+      <w:r>
+        <w:t>welchen Reihenfolge</w:t>
+      </w:r>
+      <w:proofErr w:type="gramEnd"/>
+      <w:r>
+        <w:t xml:space="preserve"> die verschiedenen Komponenten der Anwendung umgesetzt wurden.</w:t>
+      </w:r>
+    </w:p>
+    <w:p>
+      <w:pPr>
+        <w:pStyle w:val="Beschreibung"/>
+      </w:pPr>
+    </w:p>
+    <w:p>
+      <w:r>
+        <w:t>Die Anwendung besteht aus drei Activities. Eine Übersichtsdarstellung (</w:t>
+      </w:r>
+      <w:r>
+        <w:rPr>
+          <w:rFonts w:ascii="Monaco" w:hAnsi="Monaco"/>
+          <w:sz w:val="20"/>
+        </w:rPr>
+        <w:t>OverviewActivity</w:t>
+      </w:r>
+      <w:r>
+        <w:t xml:space="preserve">) dient als Einstiegspunkt </w:t>
+      </w:r>
+      <w:r>
+        <w:t>der App und stellt den nächsten Entsorgungstermin für die als Favorit markierte Straße dar. Durch einen Wisch über den Bildschirm wechselt der Nutzer zu eine weitere Activity (</w:t>
+      </w:r>
+      <w:r>
+        <w:rPr>
+          <w:rFonts w:ascii="Monaco" w:hAnsi="Monaco"/>
+          <w:sz w:val="20"/>
+        </w:rPr>
+        <w:t>StreetListActivity</w:t>
+      </w:r>
+      <w:r>
+        <w:t xml:space="preserve">), die die Suche nach </w:t>
+      </w:r>
+      <w:r>
+        <w:t xml:space="preserve">verschiedenen </w:t>
+      </w:r>
+      <w:r>
+        <w:t xml:space="preserve">Straßen erlaubt. </w:t>
+      </w:r>
+      <w:proofErr w:type="gramStart"/>
+      <w:r>
+        <w:t>Die angezeigt List</w:t>
+      </w:r>
+      <w:proofErr w:type="gramEnd"/>
+      <w:r>
+        <w:t xml:space="preserve"> enthält – alphabetisch sortiert – alle verfügbaren Straßen. Über ein einblendbares </w:t>
+      </w:r>
+      <w:r>
+        <w:t xml:space="preserve">Suchinterface kann gezielt nach einem Straßennamen gesucht werden. </w:t>
+      </w:r>
+      <w:proofErr w:type="gramStart"/>
+      <w:r>
+        <w:t>Die angez</w:t>
+      </w:r>
+      <w:r>
+        <w:t>eigt Liste</w:t>
+      </w:r>
+      <w:proofErr w:type="gramEnd"/>
+      <w:r>
+        <w:t xml:space="preserve"> wird dabei – automatisch – in Abhängigkeit der jeweiligen Nutzereingabe gefiltert. Durch den Klick auf einen Listeneintrag gelangt der Nutzer zu einer Detailansicht der ausgewählten Straße (</w:t>
+      </w:r>
+      <w:r>
+        <w:rPr>
+          <w:rFonts w:ascii="Monaco" w:hAnsi="Monaco"/>
+          <w:sz w:val="20"/>
+        </w:rPr>
+        <w:t>StreetDetailActivity</w:t>
+      </w:r>
+      <w:r>
+        <w:t xml:space="preserve">), die die Entsorgungstermine für die jeweilige Straße enthält. Diese Termine sind aufsteigend sortiert und in einer Liste angeordnet. Jedes Item der List enthält den entsprechenden </w:t>
+      </w:r>
+      <w:r>
+        <w:t>Termin sowie die Art des Abfalls (Restmüll, Papier, ...). Über ein Icon der Actionbar kann die aktuell angezeigt Straße als Favorit gesetzt werden.  [...]</w:t>
+      </w:r>
+    </w:p>
+    <w:p>
+      <w:pPr>
         <w:pStyle w:val="Folgeabsatz"/>
         <w:ind w:firstLine="0"/>
       </w:pPr>
@@ -1862,154 +1765,17 @@
         <w:pStyle w:val="Folgeabsatz"/>
         <w:ind w:firstLine="0"/>
       </w:pPr>
-    </w:p>
-    <w:p>
-      <w:pPr>
-        <w:pStyle w:val="Beschreibung"/>
-      </w:pPr>
-    </w:p>
-    <w:p/>
-    <w:p>
-      <w:pPr>
-        <w:pStyle w:val="berschrift1"/>
-      </w:pPr>
-      <w:bookmarkStart w:id="4" w:name="_Toc269485365"/>
-      <w:r>
-        <w:lastRenderedPageBreak/>
-        <w:t>Design &amp; Implementierung</w:t>
-      </w:r>
-      <w:bookmarkEnd w:id="4"/>
-    </w:p>
-    <w:p>
-      <w:pPr>
-        <w:pStyle w:val="Beschreibung"/>
-      </w:pPr>
-      <w:r>
-        <w:t>In diesem Kapitel sollen Sie die grundsätzlichen Konzepte der Designphase und Ihr Vorgehen währen</w:t>
-      </w:r>
-      <w:r>
-        <w:t>d</w:t>
-      </w:r>
-      <w:r>
-        <w:t xml:space="preserve"> der Implementierung der Anwendung darlegen</w:t>
-      </w:r>
-      <w:r>
-        <w:t>.</w:t>
-      </w:r>
-      <w:r>
-        <w:t xml:space="preserve"> Beschreiben Sie dazu die Architektur, die Sie sich für die Anwendung </w:t>
-      </w:r>
-      <w:r>
-        <w:t xml:space="preserve">überlegt haben und dokumentieren Sie, wie Sie bezüglich der Implementierung der verschiedenen Funktionen vorgegangen sind. Dem Leser sollte deutlich werden, </w:t>
-      </w:r>
-      <w:r>
-        <w:t xml:space="preserve">welche Komponenten und Module Sie für die Anwendung geplant haben und wie Sie bei deren Umsetzung vorgegangen sind. </w:t>
-      </w:r>
-      <w:r>
-        <w:t xml:space="preserve">Beschreiben Sie dazu, aus welchen Activities bzw. Ansichten Ihre Anwendung besteht, welche Aufgabe diese einzelnen Komponenten haben und wie die Kommunikation bzw. Interaktion zwischen diesen Bestandteilen aussieht. </w:t>
-      </w:r>
-      <w:r>
-        <w:t xml:space="preserve">Erwähnen Sie dabei auch mögliche – externe – Datenquellen und deren </w:t>
-      </w:r>
-      <w:r>
-        <w:t xml:space="preserve">Anbindung. Beschreiben Sie die wichtigsten Klassen </w:t>
-      </w:r>
-      <w:r>
-        <w:t>die Sie für die Implementierung der verschiedenen Funktionalitäten eingesetzt bzw. geschrieben haben</w:t>
-      </w:r>
-      <w:r>
-        <w:t xml:space="preserve"> </w:t>
-      </w:r>
-      <w:r>
-        <w:tab/>
-      </w:r>
-      <w:r>
-        <w:t xml:space="preserve">und erwähnen Sie mögliche Probleme und Lösungsansätze. </w:t>
-      </w:r>
-      <w:r>
-        <w:t>Beschreibend und begründen Sie kurz, in welchen Reihenfolge die verschiedenen Komponenten der Anwendung umgesetzt wurden.</w:t>
-      </w:r>
-    </w:p>
-    <w:p>
-      <w:pPr>
-        <w:pStyle w:val="Beschreibung"/>
-      </w:pPr>
-    </w:p>
-    <w:p>
-      <w:r>
-        <w:t>Die Anwendung besteht aus drei Activities. Eine Übersichtsdarstellung (</w:t>
+      <w:r>
+        <w:t xml:space="preserve">Neben den sichtbaren Komponenten </w:t>
+      </w:r>
+      <w:r>
+        <w:t>verfügt die Anwendung über eine Reihe von Modulen, die zur Beschaffung der nötigen Daten eingesetzt werden. Eine zentrale Kontroller-Einheit (</w:t>
       </w:r>
       <w:r>
         <w:rPr>
           <w:rFonts w:ascii="Monaco" w:hAnsi="Monaco"/>
           <w:sz w:val="20"/>
         </w:rPr>
-        <w:t>OverviewActivity</w:t>
-      </w:r>
-      <w:r>
-        <w:t xml:space="preserve">) dient als Einstiegspunkt </w:t>
-      </w:r>
-      <w:r>
-        <w:t>der App und stellt den nächsten Entsorgungstermin für die als Favorit markierte Straße dar. Durch einen Wisch über den Bildschirm wechselt der Nutzer zu eine weitere Activity (</w:t>
-      </w:r>
-      <w:r>
-        <w:rPr>
-          <w:rFonts w:ascii="Monaco" w:hAnsi="Monaco"/>
-          <w:sz w:val="20"/>
-        </w:rPr>
-        <w:t>StreetListActivity</w:t>
-      </w:r>
-      <w:r>
-        <w:t xml:space="preserve">), die die Suche nach </w:t>
-      </w:r>
-      <w:r>
-        <w:t xml:space="preserve">verschiedenen </w:t>
-      </w:r>
-      <w:r>
-        <w:t xml:space="preserve">Straßen erlaubt. Die angezeigt List enthält – alphabetisch sortiert – alle verfügbaren Straßen. Über ein einblendbares </w:t>
-      </w:r>
-      <w:r>
-        <w:t>Suchinterface kann gezielt nach einem Straßennamen gesucht werden. Die angez</w:t>
-      </w:r>
-      <w:r>
-        <w:t>eigt Liste wird dabei – automatisch – in Abhängigkeit der jeweiligen Nutzereingabe gefiltert. Durch den Klick auf einen Listeneintrag gelangt der Nutzer zu einer Detailansicht der ausgewählten Straße (</w:t>
-      </w:r>
-      <w:r>
-        <w:rPr>
-          <w:rFonts w:ascii="Monaco" w:hAnsi="Monaco"/>
-          <w:sz w:val="20"/>
-        </w:rPr>
-        <w:t>StreetDetailActivity</w:t>
-      </w:r>
-      <w:r>
-        <w:t xml:space="preserve">), die die Entsorgungstermine für die jeweilige Straße enthält. Diese Termine sind aufsteigend sortiert und in einer Liste angeordnet. Jedes Item der List enthält den entsprechenden </w:t>
-      </w:r>
-      <w:r>
-        <w:t>Termin sowie die Art des Abfalls (Restmüll, Papier, ...). Über ein Icon der Actionbar kann die aktuell angezeigt Straße als Favorit gesetzt werden.  [...]</w:t>
-      </w:r>
-    </w:p>
-    <w:p>
-      <w:pPr>
-        <w:pStyle w:val="Folgeabsatz"/>
-        <w:ind w:firstLine="0"/>
-      </w:pPr>
-    </w:p>
-    <w:p>
-      <w:pPr>
-        <w:pStyle w:val="Folgeabsatz"/>
-        <w:ind w:firstLine="0"/>
-      </w:pPr>
-      <w:r>
-        <w:t xml:space="preserve">Neben den sichtbaren Komponenten </w:t>
-      </w:r>
-      <w:r>
-        <w:t>verfügt die Anwendung über eine Reihe von Modulen, die zur Beschaffung der nötigen Daten eingesetzt werden. Eine zentrale Kontroller-Einheit (</w:t>
-      </w:r>
-      <w:r>
-        <w:rPr>
-          <w:rFonts w:ascii="Monaco" w:hAnsi="Monaco"/>
-          <w:sz w:val="20"/>
-        </w:rPr>
         <w:t>DataController</w:t>
       </w:r>
       <w:r>
@@ -2022,7 +1788,11 @@
         <w:t xml:space="preserve"> angebunden werden. Der Kontroller baut die Verbindung mit den nötigen Internetseiten auf und verarbeitet die angeforderten Webseiten mit den Entsorgungsterminen. </w:t>
       </w:r>
       <w:r>
-        <w:t>Die ge-</w:t>
+        <w:t xml:space="preserve">Die </w:t>
+      </w:r>
+      <w:proofErr w:type="gramStart"/>
+      <w:r>
+        <w:t>ge-</w:t>
       </w:r>
       <w:r>
         <w:rPr>
@@ -2030,6 +1800,7 @@
         </w:rPr>
         <w:t>parsten</w:t>
       </w:r>
+      <w:proofErr w:type="gramEnd"/>
       <w:r>
         <w:t xml:space="preserve"> Inhalte werden in JAVA-Objekte überführt und </w:t>
       </w:r>
@@ -2157,14 +1928,27 @@
       <w:r>
         <w:t xml:space="preserve">Abbildung </w:t>
       </w:r>
-      <w:fldSimple w:instr=" SEQ Abbildung \* ARABIC ">
-        <w:r>
-          <w:rPr>
-            <w:noProof/>
-          </w:rPr>
-          <w:t>1</w:t>
-        </w:r>
-      </w:fldSimple>
+      <w:r>
+        <w:fldChar w:fldCharType="begin"/>
+      </w:r>
+      <w:r>
+        <w:instrText xml:space="preserve"> SEQ Abbildung \* ARABIC </w:instrText>
+      </w:r>
+      <w:r>
+        <w:fldChar w:fldCharType="separate"/>
+      </w:r>
+      <w:r>
+        <w:rPr>
+          <w:noProof/>
+        </w:rPr>
+        <w:t>1</w:t>
+      </w:r>
+      <w:r>
+        <w:rPr>
+          <w:noProof/>
+        </w:rPr>
+        <w:fldChar w:fldCharType="end"/>
+      </w:r>
       <w:r>
         <w:t>: Startbildschirm der Anwendung</w:t>
       </w:r>
@@ -2195,11 +1979,16 @@
       </w:r>
     </w:p>
     <w:p>
+      <w:proofErr w:type="gramStart"/>
       <w:r>
         <w:t xml:space="preserve">Die </w:t>
       </w:r>
       <w:r>
-        <w:t xml:space="preserve"> nötigen </w:t>
+        <w:t xml:space="preserve"> nötigen</w:t>
+      </w:r>
+      <w:proofErr w:type="gramEnd"/>
+      <w:r>
+        <w:t xml:space="preserve"> </w:t>
       </w:r>
       <w:r>
         <w:t xml:space="preserve">Daten konnten auf der Website der Firma Meindl </w:t>
@@ -2220,7 +2009,7 @@
         <w:rPr>
           <w:rStyle w:val="Funotenzeichen"/>
         </w:rPr>
-        <w:footnoteReference w:id="3"/>
+        <w:footnoteReference w:id="1"/>
       </w:r>
       <w:r>
         <w:t xml:space="preserve"> enthält alle Straßennamen, die von dem Entsorgungsbetrieb </w:t>
@@ -2236,7 +2025,7 @@
         <w:rPr>
           <w:rStyle w:val="Funotenzeichen"/>
         </w:rPr>
-        <w:footnoteReference w:id="4"/>
+        <w:footnoteReference w:id="2"/>
       </w:r>
       <w:r>
         <w:t xml:space="preserve">, auf der die eigentlichen </w:t>
@@ -2257,7 +2046,15 @@
         <w:t xml:space="preserve">Client des Apache-Pakets) aufgerufen. Der </w:t>
       </w:r>
       <w:r>
-        <w:t xml:space="preserve">zurückgegebene HTML-Code der Website konnte anschließend durch die Verwendung der jsoup-Bibliothek weiter verwendet werden. </w:t>
+        <w:t xml:space="preserve">zurückgegebene HTML-Code der Website konnte anschließend durch die Verwendung der jsoup-Bibliothek </w:t>
+      </w:r>
+      <w:proofErr w:type="gramStart"/>
+      <w:r>
+        <w:t>weiter verwendet</w:t>
+      </w:r>
+      <w:proofErr w:type="gramEnd"/>
+      <w:r>
+        <w:t xml:space="preserve"> werden. </w:t>
       </w:r>
       <w:r>
         <w:t xml:space="preserve">Eine </w:t>
@@ -2266,7 +2063,15 @@
         <w:t xml:space="preserve">vorherige </w:t>
       </w:r>
       <w:r>
-        <w:t xml:space="preserve">Analyse der HTML-Struktur zeigte, das die Liste der Straßennamen bzw. deren einzelne Bestandteile über verschiedene CSS-Klassen identifiziert werden </w:t>
+        <w:t xml:space="preserve">Analyse der HTML-Struktur zeigte, </w:t>
+      </w:r>
+      <w:proofErr w:type="gramStart"/>
+      <w:r>
+        <w:t>das</w:t>
+      </w:r>
+      <w:proofErr w:type="gramEnd"/>
+      <w:r>
+        <w:t xml:space="preserve"> die Liste der Straßennamen bzw. deren einzelne Bestandteile über verschiedene CSS-Klassen identifiziert werden </w:t>
       </w:r>
       <w:r>
         <w:t>können</w:t>
@@ -2303,16 +2108,32 @@
         <w:t>Street</w:t>
       </w:r>
       <w:r>
-        <w:t xml:space="preserve">-Klasse) überführt. Der Link zu der detaillierten Auflistung der Entsorgungstermine ist für alle Straßen </w:t>
+        <w:t xml:space="preserve">-Klasse) überführt. Der Link zu der detaillierten Auflistung der Entsorgungstermine ist für alle </w:t>
+      </w:r>
+      <w:proofErr w:type="gramStart"/>
+      <w:r>
+        <w:t xml:space="preserve">Straßen </w:t>
       </w:r>
       <w:r>
         <w:t xml:space="preserve"> </w:t>
       </w:r>
       <w:r>
-        <w:t xml:space="preserve">gleich und unterscheidet sich nur durch die gespeicherte ID. </w:t>
-      </w:r>
-      <w:r>
-        <w:t xml:space="preserve">Als Ergebnis dieses ersten Schrittes konnte  eine Liste alle Regensburg Straßen  - in Form von JAVA-Objekten – erstellt werden, für die Entsorgungsdaten </w:t>
+        <w:t>gleich</w:t>
+      </w:r>
+      <w:proofErr w:type="gramEnd"/>
+      <w:r>
+        <w:t xml:space="preserve"> und unterscheidet sich nur durch die gespeicherte ID. </w:t>
+      </w:r>
+      <w:r>
+        <w:t xml:space="preserve">Als Ergebnis dieses ersten Schrittes </w:t>
+      </w:r>
+      <w:proofErr w:type="gramStart"/>
+      <w:r>
+        <w:t>konnte  eine</w:t>
+      </w:r>
+      <w:proofErr w:type="gramEnd"/>
+      <w:r>
+        <w:t xml:space="preserve"> Liste alle Regensburg Straßen  - in Form von JAVA-Objekten – erstellt werden, für die Entsorgungsdaten </w:t>
       </w:r>
       <w:r>
         <w:t xml:space="preserve">vorliegen. [...] </w:t>
@@ -2356,7 +2177,15 @@
         <w:ind w:firstLine="0"/>
       </w:pPr>
       <w:r>
-        <w:t xml:space="preserve">Nach erfolgreichem Test der Datenanbindung wurde die erarbeitet Funktionalität in wiederverwendbarem, integrierbarem Code umgesetzt. Zentrale Komponenten dazu </w:t>
+        <w:t xml:space="preserve">Nach erfolgreichem Test der Datenanbindung wurde </w:t>
+      </w:r>
+      <w:proofErr w:type="gramStart"/>
+      <w:r>
+        <w:t>die erarbeitet Funktionalität</w:t>
+      </w:r>
+      <w:proofErr w:type="gramEnd"/>
+      <w:r>
+        <w:t xml:space="preserve"> in wiederverwendbarem, integrierbarem Code umgesetzt. Zentrale Komponenten dazu </w:t>
       </w:r>
       <w:r>
         <w:t xml:space="preserve">ist der </w:t>
@@ -2399,24 +2228,33 @@
       <w:r>
         <w:t>Über öffentliche Methoden des Kontrollers kann die Aktualisierung der Straßen-Liste (</w:t>
       </w:r>
+      <w:proofErr w:type="gramStart"/>
       <w:r>
         <w:rPr>
           <w:rFonts w:ascii="Monaco" w:hAnsi="Monaco"/>
           <w:sz w:val="20"/>
         </w:rPr>
-        <w:t>update()</w:t>
-      </w:r>
-      <w:r>
-        <w:t>) s</w:t>
-      </w:r>
-      <w:r>
-        <w:t>owie die Beschaffung von Entsorgungsterminen für eine bestimmte Straße (</w:t>
-      </w:r>
+        <w:t>update(</w:t>
+      </w:r>
+      <w:proofErr w:type="gramEnd"/>
       <w:r>
         <w:rPr>
           <w:rFonts w:ascii="Monaco" w:hAnsi="Monaco"/>
           <w:sz w:val="20"/>
         </w:rPr>
+        <w:t>)</w:t>
+      </w:r>
+      <w:r>
+        <w:t>) s</w:t>
+      </w:r>
+      <w:r>
+        <w:t>owie die Beschaffung von Entsorgungsterminen für eine bestimmte Straße (</w:t>
+      </w:r>
+      <w:r>
+        <w:rPr>
+          <w:rFonts w:ascii="Monaco" w:hAnsi="Monaco"/>
+          <w:sz w:val="20"/>
+        </w:rPr>
         <w:t>fetchGarbageDaysFor Street(Street street)</w:t>
       </w:r>
       <w:r>
@@ -2556,7 +2394,15 @@
         <w:t xml:space="preserve"> </w:t>
       </w:r>
       <w:r>
-        <w:t>Beschreiben Sie, wie Sie Ihre Anwendung angepasst haben, um die identifizierten Problem zu lösen. Dabei sollten Sie erwähnen welche Komponenten oder Klassen Ihren App betroffen sind und wie sich die Änderungen auf Ihr ursprüngliches (Interaktions-)Konzept ausgewirkt haben.</w:t>
+        <w:t xml:space="preserve">Beschreiben Sie, wie Sie Ihre Anwendung angepasst haben, um die identifizierten Problem zu lösen. Dabei sollten Sie erwähnen welche Komponenten oder Klassen </w:t>
+      </w:r>
+      <w:proofErr w:type="gramStart"/>
+      <w:r>
+        <w:t>Ihren App</w:t>
+      </w:r>
+      <w:proofErr w:type="gramEnd"/>
+      <w:r>
+        <w:t xml:space="preserve"> betroffen sind und wie sich die Änderungen auf Ihr ursprüngliches (Interaktions-)Konzept ausgewirkt haben.</w:t>
       </w:r>
     </w:p>
     <w:p>
@@ -2889,49 +2735,11 @@
         <w:t xml:space="preserve"> </w:t>
       </w:r>
       <w:r>
-        <w:t>http://www.regensburg.de/leben/umwelt/abfall-u-recycling/abfallkalender</w:t>
+        <w:t>http://www.entsorgungsdaten.de/kalender/</w:t>
       </w:r>
     </w:p>
   </w:footnote>
   <w:footnote w:id="2">
-    <w:p>
-      <w:pPr>
-        <w:pStyle w:val="Funotentext"/>
-      </w:pPr>
-      <w:r>
-        <w:rPr>
-          <w:rStyle w:val="Funotenzeichen"/>
-        </w:rPr>
-        <w:footnoteRef/>
-      </w:r>
-      <w:r>
-        <w:t xml:space="preserve"> </w:t>
-      </w:r>
-      <w:r>
-        <w:t>http://www.entsorgungsdaten.de/start/</w:t>
-      </w:r>
-    </w:p>
-  </w:footnote>
-  <w:footnote w:id="3">
-    <w:p>
-      <w:pPr>
-        <w:pStyle w:val="Funotentext"/>
-      </w:pPr>
-      <w:r>
-        <w:rPr>
-          <w:rStyle w:val="Funotenzeichen"/>
-        </w:rPr>
-        <w:footnoteRef/>
-      </w:r>
-      <w:r>
-        <w:t xml:space="preserve"> </w:t>
-      </w:r>
-      <w:r>
-        <w:t>http://www.entsorgungsdaten.de/kalender/</w:t>
-      </w:r>
-    </w:p>
-  </w:footnote>
-  <w:footnote w:id="4">
     <w:p>
       <w:pPr>
         <w:pStyle w:val="Funotentext"/>
@@ -3735,6 +3543,7 @@
     <w:lsdException w:name="HTML Sample" w:semiHidden="1" w:unhideWhenUsed="1"/>
     <w:lsdException w:name="HTML Typewriter" w:semiHidden="1" w:unhideWhenUsed="1"/>
     <w:lsdException w:name="HTML Variable" w:semiHidden="1" w:unhideWhenUsed="1"/>
+    <w:lsdException w:name="Normal Table" w:semiHidden="1" w:unhideWhenUsed="1"/>
     <w:lsdException w:name="annotation subject" w:semiHidden="1" w:unhideWhenUsed="1"/>
     <w:lsdException w:name="No List" w:semiHidden="1" w:unhideWhenUsed="1"/>
     <w:lsdException w:name="Outline List 1" w:semiHidden="1" w:unhideWhenUsed="1"/>
@@ -3778,8 +3587,10 @@
     <w:lsdException w:name="Table Elegant" w:semiHidden="1" w:unhideWhenUsed="1"/>
     <w:lsdException w:name="Table Professional" w:semiHidden="1" w:unhideWhenUsed="1"/>
     <w:lsdException w:name="Table Subtle 1" w:semiHidden="1" w:unhideWhenUsed="1"/>
+    <w:lsdException w:name="Table Subtle 2" w:semiHidden="1" w:unhideWhenUsed="1"/>
     <w:lsdException w:name="Table Web 1" w:semiHidden="1" w:unhideWhenUsed="1"/>
     <w:lsdException w:name="Table Web 2" w:semiHidden="1" w:unhideWhenUsed="1"/>
+    <w:lsdException w:name="Table Web 3" w:semiHidden="1" w:unhideWhenUsed="1"/>
     <w:lsdException w:name="Balloon Text" w:semiHidden="1" w:unhideWhenUsed="1"/>
     <w:lsdException w:name="Table Grid" w:uiPriority="59"/>
     <w:lsdException w:name="Table Theme" w:semiHidden="1" w:unhideWhenUsed="1"/>
@@ -5037,7 +4848,7 @@
 </file>
 
 <file path=customXml/itemProps1.xml><?xml version="1.0" encoding="utf-8"?>
-<ds:datastoreItem xmlns:ds="http://schemas.openxmlformats.org/officeDocument/2006/customXml" ds:itemID="{AA91402F-3D71-4D84-B535-B166F0676D45}">
+<ds:datastoreItem xmlns:ds="http://schemas.openxmlformats.org/officeDocument/2006/customXml" ds:itemID="{A2362B23-4681-4359-8853-D01E1AB93DC6}">
   <ds:schemaRefs>
     <ds:schemaRef ds:uri="http://schemas.openxmlformats.org/officeDocument/2006/bibliography"/>
   </ds:schemaRefs>

</xml_diff>

<commit_message>
Doku: Update Technische Voraussetzungen
</commit_message>
<xml_diff>
--- a/Projektdokumentation_URGaining.docx
+++ b/Projektdokumentation_URGaining.docx
@@ -129,40 +129,15 @@
           <w:b/>
           <w:bCs/>
         </w:rPr>
-        <w:t>, Sprache und Kultur (</w:t>
-      </w:r>
-      <w:proofErr w:type="gramStart"/>
+        <w:t>, Sprache und Kultur (I:IMSK)</w:t>
+      </w:r>
       <w:r>
         <w:rPr>
           <w:rFonts w:ascii="Palatino Linotype" w:eastAsia="Palatino Linotype" w:hAnsi="Palatino Linotype" w:cs="Palatino Linotype"/>
           <w:b/>
           <w:bCs/>
         </w:rPr>
-        <w:t>I:IMSK</w:t>
-      </w:r>
-      <w:proofErr w:type="gramEnd"/>
-      <w:r>
-        <w:rPr>
-          <w:rFonts w:ascii="Palatino Linotype" w:eastAsia="Palatino Linotype" w:hAnsi="Palatino Linotype" w:cs="Palatino Linotype"/>
-          <w:b/>
-          <w:bCs/>
-        </w:rPr>
-        <w:t>)</w:t>
-      </w:r>
-      <w:r>
-        <w:rPr>
-          <w:rFonts w:ascii="Palatino Linotype" w:eastAsia="Palatino Linotype" w:hAnsi="Palatino Linotype" w:cs="Palatino Linotype"/>
-          <w:b/>
-          <w:bCs/>
-        </w:rPr>
         <w:br/>
-      </w:r>
-      <w:r>
-        <w:rPr>
-          <w:rFonts w:ascii="Palatino Linotype" w:eastAsia="Palatino Linotype" w:hAnsi="Palatino Linotype" w:cs="Palatino Linotype"/>
-          <w:b/>
-          <w:bCs/>
-        </w:rPr>
         <w:t xml:space="preserve">Lehrstuhl für Medieninformatik </w:t>
       </w:r>
     </w:p>
@@ -264,10 +239,7 @@
         <w:pStyle w:val="TitelseiteText"/>
       </w:pPr>
       <w:r>
-        <w:t>Medieninformatik / Informationswissenschaft, Medieninformatik / Informationswissenschaft, Medieninformatik / Kunstgeschichte, Medieninformatik / Geschich</w:t>
-      </w:r>
-      <w:r>
-        <w:t>te,</w:t>
+        <w:t>Medieninformatik / Informationswissenschaft, Medieninformatik / Informationswissenschaft, Medieninformatik / Kunstgeschichte, Medieninformatik / Geschichte,</w:t>
       </w:r>
     </w:p>
     <w:p>
@@ -584,10 +556,7 @@
         </w:numPr>
       </w:pPr>
       <w:r>
-        <w:t>Finaler Zustand</w:t>
-      </w:r>
-      <w:r>
-        <w:t xml:space="preserve"> und Ausblick</w:t>
+        <w:t>Finaler Zustand und Ausblick</w:t>
       </w:r>
       <w:r>
         <w:tab/>
@@ -689,21 +658,12 @@
     </w:p>
     <w:p>
       <w:r>
-        <w:t>URGaining ermöglicht dem</w:t>
-      </w:r>
-      <w:r>
-        <w:t xml:space="preserve"> Nutzer ein übersichtliches und intuitives Trainings- und Workout-Management. Die leichte Bedienung und das vertraute Interface helfen fitnessbegeisterten </w:t>
-      </w:r>
-    </w:p>
-    <w:p>
-      <w:r>
-        <w:t>Nutzern, ihre Erfolge beim Training zu speichern und gibt mit entsprechenden Tabellen stets einen gu</w:t>
-      </w:r>
-      <w:r>
-        <w:t>ten Überblick über absolvierte Workouts. Neue Trainingeinheiten mit zugehörigen Übungen sind schnell und einfach erstellt und werden für individuelle Statistiken auf einer lokalen Datenbank gespeichert. Mit der Facebook-Einbindung lassen sich Trainingserfo</w:t>
-      </w:r>
-      <w:r>
-        <w:t>lge mit Freunden teilen.</w:t>
+        <w:t xml:space="preserve">URGaining ermöglicht dem Nutzer ein übersichtliches und intuitives Trainings- und Workout-Management. Die leichte Bedienung und das vertraute Interface helfen fitnessbegeisterten </w:t>
+      </w:r>
+    </w:p>
+    <w:p>
+      <w:r>
+        <w:t>Nutzern, ihre Erfolge beim Training zu speichern und gibt mit entsprechenden Tabellen stets einen guten Überblick über absolvierte Workouts. Neue Trainingeinheiten mit zugehörigen Übungen sind schnell und einfach erstellt und werden für individuelle Statistiken auf einer lokalen Datenbank gespeichert. Mit der Facebook-Einbindung lassen sich Trainingserfolge mit Freunden teilen.</w:t>
       </w:r>
     </w:p>
     <w:p>
@@ -730,23 +690,8 @@
       <w:pPr>
         <w:pStyle w:val="Beschreibung"/>
       </w:pPr>
-      <w:r>
-        <w:t>Nennen und beschreiben Sie in diesem Kapitel die technischen Voraussetzungen die für den Betrieb bzw. die Installation Ihrer App notwendig sind. Sie sollten in diesem Kapitel darlegen, welche externen A</w:t>
-      </w:r>
-      <w:r>
-        <w:t>nwendungen (Server) für die Nutzung Ihrer Applikation nötig sind und wo bzw. wie diese heruntergeladen, eingerichtet und gestartet werden können. Mit diesen Informationen muss es möglich sein, Ihre Anwendung in vollem Umfang zu testen und etwaige Abhängigk</w:t>
-      </w:r>
-      <w:r>
-        <w:t xml:space="preserve">eiten aufzulösen bzw. notwendige Infrastruktur-Anwendung in Betrieb zu nehmen. Zusätzlich erwähnen Sie hier externe Bibliotheken und Frameworks, die Sie für die Entwicklung Ihrer Anwendung genutzt haben. Geben Sie dabei auch an, für welche Funktionen oder </w:t>
-      </w:r>
-      <w:r>
-        <w:t>Komponenten die jeweiligen Bibliotheken eingesetzt werden.</w:t>
-      </w:r>
-    </w:p>
-    <w:p>
-      <w:pPr>
-        <w:pStyle w:val="Beschreibung"/>
-      </w:pPr>
+      <w:bookmarkStart w:id="2" w:name="_GoBack"/>
+      <w:bookmarkEnd w:id="2"/>
     </w:p>
     <w:p>
       <w:r>
@@ -757,16 +702,63 @@
         <w:t xml:space="preserve">URGaining </w:t>
       </w:r>
       <w:r>
-        <w:t>ist eine speziell für mobile Android-Geräte entwickelte Anwendung, die ohne eigene Server-Infrastruktur funktioniert. Für die Nutzung werden deshalb ausschließlich Android-Smartphones bz</w:t>
-      </w:r>
-      <w:r>
-        <w:t xml:space="preserve">w. -Tablets empfohlen, die minimale API-Version ist 19 (4.4 KitKat). </w:t>
-      </w:r>
-    </w:p>
-    <w:p>
-      <w:r>
-        <w:t>Um auf die Share-/Teilen- bzw. Login-Funktion zugreifen zu können, ist sowohl ein Facebook-Account, als auch eine Internetverbindung notwendig.</w:t>
-      </w:r>
+        <w:t>ist eine speziell für mobile Android-Geräte entwickelte Anwendung, die ohne eigene Server-Infrastruktur funktioniert.</w:t>
+      </w:r>
+      <w:r>
+        <w:t xml:space="preserve"> Für den Betrieb der Anwendung reicht eine (manuelle) Installation der Anwendung auf einem Android Gerät aus.</w:t>
+      </w:r>
+      <w:r>
+        <w:t xml:space="preserve"> </w:t>
+      </w:r>
+      <w:r>
+        <w:t xml:space="preserve">Unterstützt werden </w:t>
+      </w:r>
+      <w:r>
+        <w:t>aus</w:t>
+      </w:r>
+      <w:r>
+        <w:t>schließlich Android-Smartphones</w:t>
+      </w:r>
+      <w:r>
+        <w:t xml:space="preserve">, die </w:t>
+      </w:r>
+      <w:r>
+        <w:t>mindestens die Version 4.4 des Android-Systems nutzen.</w:t>
+      </w:r>
+    </w:p>
+    <w:p>
+      <w:r>
+        <w:t>Um auf die Sharing</w:t>
+      </w:r>
+      <w:r>
+        <w:t>-Funktion</w:t>
+      </w:r>
+      <w:r>
+        <w:t xml:space="preserve"> nutzen</w:t>
+      </w:r>
+      <w:r>
+        <w:t xml:space="preserve"> zu können, ist sowohl ein Facebook-Account, </w:t>
+      </w:r>
+      <w:r>
+        <w:t xml:space="preserve">die neuste Version der offiziellen Facebook App, </w:t>
+      </w:r>
+      <w:r>
+        <w:t>als auch eine Internetverbindung notwendig.</w:t>
+      </w:r>
+    </w:p>
+    <w:p>
+      <w:pPr>
+        <w:pStyle w:val="Folgeabsatz"/>
+        <w:ind w:firstLine="0"/>
+      </w:pPr>
+      <w:r>
+        <w:t>Benutzte Bibliotheken sind zum einen „android.support.v7“ um Rückwärtkompatibilität für ältere Android Versionen zu bieten, sowie „android.support.percent.PercentRelativeLayout“ um ein adaptives Layout zu gewährleisten. Außerdem wurde die „com.facebook.share“ Bibliothek verwendet um Trainingserfolge auf Facebook zu teilen und „com.github.mikephil.charting“ um Trainingsdaten in Form von Graphen zu visualisieren.</w:t>
+      </w:r>
+    </w:p>
+    <w:p>
+      <w:pPr>
+        <w:pStyle w:val="Folgeabsatz"/>
+      </w:pPr>
     </w:p>
     <w:p>
       <w:pPr>
@@ -781,14 +773,12 @@
           <w:numId w:val="5"/>
         </w:numPr>
       </w:pPr>
-      <w:bookmarkStart w:id="2" w:name="_Toc2"/>
-      <w:bookmarkStart w:id="3" w:name="_GoBack"/>
-      <w:bookmarkEnd w:id="3"/>
+      <w:bookmarkStart w:id="3" w:name="_Toc2"/>
       <w:r>
         <w:lastRenderedPageBreak/>
         <w:t>Problemstellung und Lösungsvorschlag</w:t>
       </w:r>
-      <w:bookmarkEnd w:id="2"/>
+      <w:bookmarkEnd w:id="3"/>
     </w:p>
     <w:p>
       <w:pPr>
@@ -888,31 +878,11 @@
         <w:pStyle w:val="Beschreibung"/>
       </w:pPr>
       <w:r>
-        <w:t>In diesem Kapitel sollen Sie die grundsätzlichen Konzepte der Designphase und Ihr Vorgehen während der Implementierung der Anwendu</w:t>
-      </w:r>
-      <w:r>
-        <w:t>ng darlegen. Beschreiben Sie dazu die Architektur, die Sie sich für die Anwendung überlegt haben und dokumentieren Sie, wie Sie bezüglich der Implementierung der verschiedenen Funktionen vorgegangen sind. Dem Leser sollte deutlich werden, welche Komponente</w:t>
-      </w:r>
-      <w:r>
-        <w:t>n und Module Sie für die Anwendung geplant haben und wie Sie bei deren Umsetzung vorgegangen sind. Beschreiben Sie dazu, aus welchen Activities bzw. Ansichten Ihre Anwendung besteht, welche Aufgabe diese einzelnen Komponenten haben und wie die Kommunikatio</w:t>
-      </w:r>
-      <w:r>
-        <w:t xml:space="preserve">n bzw. Interaktion zwischen diesen Bestandteilen aussieht. Erwähnen Sie dabei auch mögliche – externe – Datenquellen und deren Anbindung. Beschreiben Sie die wichtigsten Klassen die Sie für die Implementierung der verschiedenen Funktionalitäten eingesetzt </w:t>
-      </w:r>
-      <w:r>
-        <w:t xml:space="preserve">bzw. geschrieben haben </w:t>
+        <w:t xml:space="preserve">In diesem Kapitel sollen Sie die grundsätzlichen Konzepte der Designphase und Ihr Vorgehen während der Implementierung der Anwendung darlegen. Beschreiben Sie dazu die Architektur, die Sie sich für die Anwendung überlegt haben und dokumentieren Sie, wie Sie bezüglich der Implementierung der verschiedenen Funktionen vorgegangen sind. Dem Leser sollte deutlich werden, welche Komponenten und Module Sie für die Anwendung geplant haben und wie Sie bei deren Umsetzung vorgegangen sind. Beschreiben Sie dazu, aus welchen Activities bzw. Ansichten Ihre Anwendung besteht, welche Aufgabe diese einzelnen Komponenten haben und wie die Kommunikation bzw. Interaktion zwischen diesen Bestandteilen aussieht. Erwähnen Sie dabei auch mögliche – externe – Datenquellen und deren Anbindung. Beschreiben Sie die wichtigsten Klassen die Sie für die Implementierung der verschiedenen Funktionalitäten eingesetzt bzw. geschrieben haben </w:t>
       </w:r>
       <w:r>
         <w:tab/>
-        <w:t xml:space="preserve">und erwähnen Sie mögliche Probleme und Lösungsansätze. Beschreibend und begründen Sie kurz, in </w:t>
-      </w:r>
-      <w:proofErr w:type="gramStart"/>
-      <w:r>
-        <w:t>welchen Reihenfolge</w:t>
-      </w:r>
-      <w:proofErr w:type="gramEnd"/>
-      <w:r>
-        <w:t xml:space="preserve"> die verschiedenen Komponenten der Anwendung umgesetzt wurden.</w:t>
+        <w:t>und erwähnen Sie mögliche Probleme und Lösungsansätze. Beschreibend und begründen Sie kurz, in welchen Reihenfolge die verschiedenen Komponenten der Anwendung umgesetzt wurden.</w:t>
       </w:r>
     </w:p>
     <w:p>
@@ -922,10 +892,7 @@
     </w:p>
     <w:p>
       <w:r>
-        <w:t>Die Anwendung besteht aus drei Activities. Eine Übersi</w:t>
-      </w:r>
-      <w:r>
-        <w:t>chtsdarstellung (</w:t>
+        <w:t>Die Anwendung besteht aus drei Activities. Eine Übersichtsdarstellung (</w:t>
       </w:r>
       <w:r>
         <w:rPr>
@@ -947,29 +914,7 @@
         <w:t>StreetListActivity</w:t>
       </w:r>
       <w:r>
-        <w:t>),</w:t>
-      </w:r>
-      <w:r>
-        <w:t xml:space="preserve"> die die Suche nach verschiedenen Straßen erlaubt. </w:t>
-      </w:r>
-      <w:proofErr w:type="gramStart"/>
-      <w:r>
-        <w:t>Die angezeigt List</w:t>
-      </w:r>
-      <w:proofErr w:type="gramEnd"/>
-      <w:r>
-        <w:t xml:space="preserve"> enthält – alphabetisch sortiert – alle verfügbaren Straßen. Über ein einblendbares Suchinterface kann gezielt nach einem Straßennamen gesucht werden. </w:t>
-      </w:r>
-      <w:proofErr w:type="gramStart"/>
-      <w:r>
-        <w:t>Die angezeigt Liste</w:t>
-      </w:r>
-      <w:proofErr w:type="gramEnd"/>
-      <w:r>
-        <w:t xml:space="preserve"> wird dabei – aut</w:t>
-      </w:r>
-      <w:r>
-        <w:t>omatisch – in Abhängigkeit der jeweiligen Nutzereingabe gefiltert. Durch den Klick auf einen Listeneintrag gelangt der Nutzer zu einer Detailansicht der ausgewählten Straße (</w:t>
+        <w:t>), die die Suche nach verschiedenen Straßen erlaubt. Die angezeigt List enthält – alphabetisch sortiert – alle verfügbaren Straßen. Über ein einblendbares Suchinterface kann gezielt nach einem Straßennamen gesucht werden. Die angezeigt Liste wird dabei – automatisch – in Abhängigkeit der jeweiligen Nutzereingabe gefiltert. Durch den Klick auf einen Listeneintrag gelangt der Nutzer zu einer Detailansicht der ausgewählten Straße (</w:t>
       </w:r>
       <w:r>
         <w:rPr>
@@ -980,13 +925,7 @@
         <w:t>StreetDetailActivity</w:t>
       </w:r>
       <w:r>
-        <w:t>), die die Entsorgungstermine für die jeweilige Straße enthält</w:t>
-      </w:r>
-      <w:r>
-        <w:t>. Diese Termine sind aufsteigend sortiert und in einer Liste angeordnet. Jedes Item der List enthält den entsprechenden Termin sowie die Art des Abfalls (Restmüll, Papier, ...). Über ein Icon der Actionbar kann die aktuell angezeigt Straße als Favorit gese</w:t>
-      </w:r>
-      <w:r>
-        <w:t>tzt werden.  [...]</w:t>
+        <w:t>), die die Entsorgungstermine für die jeweilige Straße enthält. Diese Termine sind aufsteigend sortiert und in einer Liste angeordnet. Jedes Item der List enthält den entsprechenden Termin sowie die Art des Abfalls (Restmüll, Papier, ...). Über ein Icon der Actionbar kann die aktuell angezeigt Straße als Favorit gesetzt werden.  [...]</w:t>
       </w:r>
     </w:p>
     <w:p>
@@ -1012,17 +951,7 @@
         <w:t>DataController</w:t>
       </w:r>
       <w:r>
-        <w:t>) kapselt dabei den Zugriff auf die Entsorgungs</w:t>
-      </w:r>
-      <w:r>
-        <w:t>gtermine und sorgt für deren Aktualisierung. Andere Komponenten können über ein Listener-Pattern an diesen Kontroller angebunden werden. Der Kontroller baut die Verbindung mit den nötigen Internetseiten auf und verarbeitet die angeforderten Webseiten mit d</w:t>
-      </w:r>
-      <w:r>
-        <w:t xml:space="preserve">en Entsorgungsterminen. Die </w:t>
-      </w:r>
-      <w:proofErr w:type="gramStart"/>
-      <w:r>
-        <w:t>ge-</w:t>
+        <w:t>) kapselt dabei den Zugriff auf die Entsorgungsgtermine und sorgt für deren Aktualisierung. Andere Komponenten können über ein Listener-Pattern an diesen Kontroller angebunden werden. Der Kontroller baut die Verbindung mit den nötigen Internetseiten auf und verarbeitet die angeforderten Webseiten mit den Entsorgungsterminen. Die ge-</w:t>
       </w:r>
       <w:r>
         <w:rPr>
@@ -1031,7 +960,6 @@
         </w:rPr>
         <w:t>parsten</w:t>
       </w:r>
-      <w:proofErr w:type="gramEnd"/>
       <w:r>
         <w:t xml:space="preserve"> Inhalte werden in JAVA-Objekte überführt und </w:t>
       </w:r>
@@ -1114,10 +1042,7 @@
         </w:drawing>
       </w:r>
       <w:r>
-        <w:t>Beschreiben Sie an dieser – oder einer anderen sinnvo</w:t>
-      </w:r>
-      <w:r>
-        <w:t xml:space="preserve">llen – Stelle den Aufbau des User Interfaces. Aus welchen Komponenten (Views) bestehen die einzelnen Activities und wie kann der Benutzer mit Ihnen interagieren? </w:t>
+        <w:t xml:space="preserve">Beschreiben Sie an dieser – oder einer anderen sinnvollen – Stelle den Aufbau des User Interfaces. Aus welchen Komponenten (Views) bestehen die einzelnen Activities und wie kann der Benutzer mit Ihnen interagieren? </w:t>
       </w:r>
     </w:p>
     <w:p>
@@ -1154,16 +1079,8 @@
       </w:r>
     </w:p>
     <w:p>
-      <w:proofErr w:type="gramStart"/>
-      <w:r>
-        <w:t>Die  nötigen</w:t>
-      </w:r>
-      <w:proofErr w:type="gramEnd"/>
-      <w:r>
-        <w:t xml:space="preserve"> Daten konnten auf der Website der Firma Meindl identi</w:t>
-      </w:r>
-      <w:r>
-        <w:t>fiziert werden. Im Wesentlichen finden sich die nötigen Angaben auf zwei Unterseiten des Internetauftritts. Eine Liste</w:t>
+      <w:r>
+        <w:t>Die  nötigen Daten konnten auf der Website der Firma Meindl identifiziert werden. Im Wesentlichen finden sich die nötigen Angaben auf zwei Unterseiten des Internetauftritts. Eine Liste</w:t>
       </w:r>
       <w:r>
         <w:rPr>
@@ -1176,10 +1093,7 @@
       </w:r>
       <w:r>
         <w:lastRenderedPageBreak/>
-        <w:t>werden. Der HTML-Code dieser Seite beinhaltet für jede Straße einen</w:t>
-      </w:r>
-      <w:r>
-        <w:t xml:space="preserve"> Link zu einer Detailansicht</w:t>
+        <w:t>werden. Der HTML-Code dieser Seite beinhaltet für jede Straße einen Link zu einer Detailansicht</w:t>
       </w:r>
       <w:r>
         <w:rPr>
@@ -1188,32 +1102,7 @@
         <w:footnoteReference w:id="3"/>
       </w:r>
       <w:r>
-        <w:t>, auf der die eigentlichen Entsorgungsdaten aufgeführt werden. In einem ersten Schritt wurde die Übersichtseite (Straßenliste) bzw. der HTML-Code dieser Seite geladen. Dazu wurde die entsprechende URL über einen HTTP-Request (ü</w:t>
-      </w:r>
-      <w:r>
-        <w:t xml:space="preserve">ber den HTTP-Client des Apache-Pakets) aufgerufen. Der zurückgegebene HTML-Code der Website konnte anschließend durch die Verwendung der jsoup-Bibliothek </w:t>
-      </w:r>
-      <w:proofErr w:type="gramStart"/>
-      <w:r>
-        <w:t>weiter verwendet</w:t>
-      </w:r>
-      <w:proofErr w:type="gramEnd"/>
-      <w:r>
-        <w:t xml:space="preserve"> werden. Eine vorherige Analyse der HTML-Struktur zeigte, </w:t>
-      </w:r>
-      <w:proofErr w:type="gramStart"/>
-      <w:r>
-        <w:t>das</w:t>
-      </w:r>
-      <w:proofErr w:type="gramEnd"/>
-      <w:r>
-        <w:t xml:space="preserve"> die Liste der Straßennam</w:t>
-      </w:r>
-      <w:r>
-        <w:t>en bzw. deren einzelne Bestandteile über verschiedene CSS-Klassen identifiziert werden können. Ein entsprechend implementierter Parser konnte über die einzelnen Straßen iterieren und die wesentlichen Bestandteile herausfiltern. Der Straßenname, die Postlei</w:t>
-      </w:r>
-      <w:r>
-        <w:t>tzahl sowie eine eindeutige ID – vergeben durch die Website – wurden in eine eigene JAVA-Repräsentation (</w:t>
+        <w:t>, auf der die eigentlichen Entsorgungsdaten aufgeführt werden. In einem ersten Schritt wurde die Übersichtseite (Straßenliste) bzw. der HTML-Code dieser Seite geladen. Dazu wurde die entsprechende URL über einen HTTP-Request (über den HTTP-Client des Apache-Pakets) aufgerufen. Der zurückgegebene HTML-Code der Website konnte anschließend durch die Verwendung der jsoup-Bibliothek weiter verwendet werden. Eine vorherige Analyse der HTML-Struktur zeigte, das die Liste der Straßennamen bzw. deren einzelne Bestandteile über verschiedene CSS-Klassen identifiziert werden können. Ein entsprechend implementierter Parser konnte über die einzelnen Straßen iterieren und die wesentlichen Bestandteile herausfiltern. Der Straßenname, die Postleitzahl sowie eine eindeutige ID – vergeben durch die Website – wurden in eine eigene JAVA-Repräsentation (</w:t>
       </w:r>
       <w:r>
         <w:rPr>
@@ -1224,34 +1113,12 @@
         <w:t>Street</w:t>
       </w:r>
       <w:r>
-        <w:t xml:space="preserve">-Klasse) überführt. Der Link zu der detaillierten Auflistung der Entsorgungstermine ist für alle </w:t>
-      </w:r>
-      <w:proofErr w:type="gramStart"/>
-      <w:r>
-        <w:t>Straßen  gleich</w:t>
-      </w:r>
-      <w:proofErr w:type="gramEnd"/>
-      <w:r>
-        <w:t xml:space="preserve"> und unterscheidet sich nur durch</w:t>
-      </w:r>
-      <w:r>
-        <w:t xml:space="preserve"> die gespeicherte ID. Als Ergebnis dieses ersten Schrittes </w:t>
-      </w:r>
-      <w:proofErr w:type="gramStart"/>
-      <w:r>
-        <w:t>konnte  eine</w:t>
-      </w:r>
-      <w:proofErr w:type="gramEnd"/>
-      <w:r>
-        <w:t xml:space="preserve"> Liste alle Regensburg Straßen  - in Form von JAVA-Objekten – erstellt werden, für die Entsorgungsdaten vorliegen. [...] </w:t>
-      </w:r>
-    </w:p>
-    <w:p>
-      <w:r>
-        <w:t>In einem weiteren Schritt wurde die Detailansicht der jeweilige</w:t>
-      </w:r>
-      <w:r>
-        <w:t>n Straßen verarbeitet. Über die bekannte URL – mit ergänzter, individueller Straßen-ID – wurde der HTML-Code bezogen und durch Einsatz der jsoup-Bibliothek verarbeitet. [...]</w:t>
+        <w:t xml:space="preserve">-Klasse) überführt. Der Link zu der detaillierten Auflistung der Entsorgungstermine ist für alle Straßen  gleich und unterscheidet sich nur durch die gespeicherte ID. Als Ergebnis dieses ersten Schrittes konnte  eine Liste alle Regensburg Straßen  - in Form von JAVA-Objekten – erstellt werden, für die Entsorgungsdaten vorliegen. [...] </w:t>
+      </w:r>
+    </w:p>
+    <w:p>
+      <w:r>
+        <w:t>In einem weiteren Schritt wurde die Detailansicht der jeweiligen Straßen verarbeitet. Über die bekannte URL – mit ergänzter, individueller Straßen-ID – wurde der HTML-Code bezogen und durch Einsatz der jsoup-Bibliothek verarbeitet. [...]</w:t>
       </w:r>
     </w:p>
     <w:p>
@@ -1266,18 +1133,7 @@
         <w:ind w:firstLine="0"/>
       </w:pPr>
       <w:r>
-        <w:t xml:space="preserve">Nach erfolgreichem Test der Datenanbindung wurde </w:t>
-      </w:r>
-      <w:proofErr w:type="gramStart"/>
-      <w:r>
-        <w:t>die erarbeitet Funktionalität</w:t>
-      </w:r>
-      <w:proofErr w:type="gramEnd"/>
-      <w:r>
-        <w:t xml:space="preserve"> i</w:t>
-      </w:r>
-      <w:r>
-        <w:t xml:space="preserve">n wiederverwendbarem, integrierbarem Code umgesetzt. Zentrale Komponenten dazu ist der </w:t>
+        <w:t xml:space="preserve">Nach erfolgreichem Test der Datenanbindung wurde die erarbeitet Funktionalität in wiederverwendbarem, integrierbarem Code umgesetzt. Zentrale Komponenten dazu ist der </w:t>
       </w:r>
       <w:r>
         <w:rPr>
@@ -1288,10 +1144,7 @@
         <w:t>DataController</w:t>
       </w:r>
       <w:r>
-        <w:t>, der den Aufruf und die Verarbeitung der verschiedenen Webseiten steuert und die erstellen Datensätze (Straßen und jeweilige Entsorgungsdaten) über ein In</w:t>
-      </w:r>
-      <w:r>
-        <w:t xml:space="preserve">terface bereitstellt. Andere Komponenten können den Kontroller instanziieren; über den Konstruktor wird dabei eine Referenz auf einen </w:t>
+        <w:t xml:space="preserve">, der den Aufruf und die Verarbeitung der verschiedenen Webseiten steuert und die erstellen Datensätze (Straßen und jeweilige Entsorgungsdaten) über ein Interface bereitstellt. Andere Komponenten können den Kontroller instanziieren; über den Konstruktor wird dabei eine Referenz auf einen </w:t>
       </w:r>
       <w:r>
         <w:rPr>
@@ -1309,31 +1162,33 @@
         <w:t xml:space="preserve"> </w:t>
       </w:r>
       <w:r>
-        <w:t>(Interface) übergeben. Über öffentliche Methoden des Kontrollers kann die Aktualisierung der Straßen</w:t>
-      </w:r>
-      <w:r>
-        <w:t>-Liste (</w:t>
-      </w:r>
-      <w:proofErr w:type="gramStart"/>
+        <w:t>(Interface) übergeben. Über öffentliche Methoden des Kontrollers kann die Aktualisierung der Straßen-Liste (</w:t>
+      </w:r>
       <w:r>
         <w:rPr>
           <w:rFonts w:ascii="Courier New" w:hAnsi="Courier New"/>
           <w:sz w:val="20"/>
           <w:szCs w:val="20"/>
         </w:rPr>
-        <w:t>update(</w:t>
-      </w:r>
-      <w:proofErr w:type="gramEnd"/>
+        <w:t>update()</w:t>
+      </w:r>
+      <w:r>
+        <w:t>) sowie die Beschaffung von Entsorgungsterminen für eine bestimmte Straße (</w:t>
+      </w:r>
       <w:r>
         <w:rPr>
           <w:rFonts w:ascii="Courier New" w:hAnsi="Courier New"/>
           <w:sz w:val="20"/>
           <w:szCs w:val="20"/>
         </w:rPr>
-        <w:t>)</w:t>
-      </w:r>
-      <w:r>
-        <w:t>) sowie die Beschaffung von Entsorgungsterminen für eine bestimmte Straße (</w:t>
+        <w:t>fetchGarbageDaysFor Street(Street street)</w:t>
+      </w:r>
+      <w:r>
+        <w:t xml:space="preserve">) ausgelöst werden. Der Listener wird vom Kontroller benachrichtigt, wenn eine Aktualisierung der </w:t>
+      </w:r>
+      <w:r>
+        <w:lastRenderedPageBreak/>
+        <w:t>Datensätze erfolgreich war. Über die entsprechenden Methoden des Interfaces werden Listen an verfügbaren Straßen (</w:t>
       </w:r>
       <w:r>
         <w:rPr>
@@ -1341,17 +1196,10 @@
           <w:sz w:val="20"/>
           <w:szCs w:val="20"/>
         </w:rPr>
-        <w:t>fetchGarbageDaysFor Street(Street street)</w:t>
-      </w:r>
-      <w:r>
-        <w:t xml:space="preserve">) ausgelöst werden. Der Listener wird vom Kontroller benachrichtigt, wenn eine Aktualisierung der </w:t>
-      </w:r>
-      <w:r>
-        <w:lastRenderedPageBreak/>
-        <w:t>Datensätze erfolgreich war</w:t>
-      </w:r>
-      <w:r>
-        <w:t>. Über die entsprechenden Methoden des Interfaces werden Listen an verfügbaren Straßen (</w:t>
+        <w:t>Street</w:t>
+      </w:r>
+      <w:r>
+        <w:t>) bzw. Entsorgungstermine (</w:t>
       </w:r>
       <w:r>
         <w:rPr>
@@ -1359,10 +1207,25 @@
           <w:sz w:val="20"/>
           <w:szCs w:val="20"/>
         </w:rPr>
-        <w:t>Street</w:t>
-      </w:r>
-      <w:r>
-        <w:t>) bzw. Entsorgungstermine (</w:t>
+        <w:t>GarbageDay</w:t>
+      </w:r>
+      <w:r>
+        <w:t>) übermittelt. [...]</w:t>
+      </w:r>
+    </w:p>
+    <w:p>
+      <w:pPr>
+        <w:pStyle w:val="Folgeabsatz"/>
+        <w:ind w:firstLine="0"/>
+      </w:pPr>
+    </w:p>
+    <w:p>
+      <w:pPr>
+        <w:pStyle w:val="Folgeabsatz"/>
+        <w:ind w:firstLine="0"/>
+      </w:pPr>
+      <w:r>
+        <w:t xml:space="preserve">Nach der Fertigstellung der Komponenten zur Datenbeschaffung wurde die Benutzer-Schnittstelle der Anwendung implementiert. Dazu wurden die geplanten und entworfenen Activities umgesetzt. [...] Für die Darstellung der Straßenliste innerhalb der </w:t>
       </w:r>
       <w:r>
         <w:rPr>
@@ -1370,28 +1233,17 @@
           <w:sz w:val="20"/>
           <w:szCs w:val="20"/>
         </w:rPr>
-        <w:t>GarbageDay</w:t>
-      </w:r>
-      <w:r>
-        <w:t>) übermittelt. [...]</w:t>
-      </w:r>
-    </w:p>
-    <w:p>
-      <w:pPr>
-        <w:pStyle w:val="Folgeabsatz"/>
-        <w:ind w:firstLine="0"/>
-      </w:pPr>
-    </w:p>
-    <w:p>
-      <w:pPr>
-        <w:pStyle w:val="Folgeabsatz"/>
-        <w:ind w:firstLine="0"/>
-      </w:pPr>
-      <w:r>
-        <w:t>Nach der Fertigstellung der Komponenten zur Datenbeschaffung wurde die Benutzer-Schnittstelle der Anwen</w:t>
-      </w:r>
-      <w:r>
-        <w:t xml:space="preserve">dung implementiert. Dazu wurden die geplanten und entworfenen Activities umgesetzt. [...] Für die Darstellung der Straßenliste innerhalb der </w:t>
+        <w:t>StreetListActivity</w:t>
+      </w:r>
+      <w:r>
+        <w:rPr>
+          <w:sz w:val="20"/>
+          <w:szCs w:val="20"/>
+        </w:rPr>
+        <w:t xml:space="preserve"> </w:t>
+      </w:r>
+      <w:r>
+        <w:t xml:space="preserve">wurden ein Adapter sowie ein XML-Layout entworfen, der eine Liste von </w:t>
       </w:r>
       <w:r>
         <w:rPr>
@@ -1399,31 +1251,10 @@
           <w:sz w:val="20"/>
           <w:szCs w:val="20"/>
         </w:rPr>
-        <w:t>StreetListActivity</w:t>
-      </w:r>
-      <w:r>
-        <w:rPr>
-          <w:sz w:val="20"/>
-          <w:szCs w:val="20"/>
-        </w:rPr>
-        <w:t xml:space="preserve"> </w:t>
-      </w:r>
-      <w:r>
-        <w:t xml:space="preserve">wurden ein Adapter sowie ein XML-Layout entworfen, der eine Liste von </w:t>
-      </w:r>
-      <w:r>
-        <w:rPr>
-          <w:rFonts w:ascii="Courier New" w:hAnsi="Courier New"/>
-          <w:sz w:val="20"/>
-          <w:szCs w:val="20"/>
-        </w:rPr>
         <w:t>Street</w:t>
       </w:r>
       <w:r>
-        <w:t xml:space="preserve">-Objekten mit einem </w:t>
-      </w:r>
-      <w:r>
-        <w:t>ListView verknüpft und die relevanten Inhalte darstellt. [...]</w:t>
+        <w:t>-Objekten mit einem ListView verknüpft und die relevanten Inhalte darstellt. [...]</w:t>
       </w:r>
     </w:p>
     <w:p>
@@ -1465,21 +1296,7 @@
         <w:pStyle w:val="Beschreibung"/>
       </w:pPr>
       <w:r>
-        <w:t>Beschreiben Sie die wesentlichen Probleme, die durch den Usability-Test aufgedeckt wurden. Erläutern Sie kurz, welche Maßnahmen ergriffen wurden, um diese Problem zu beheben und geb</w:t>
-      </w:r>
-      <w:r>
-        <w:t xml:space="preserve">en Sie an, im welchem Umfang die identifizierten Schwachstellen ausgebessert wurden. Beschreiben Sie, wie Sie Ihre Anwendung angepasst haben, um die identifizierten Problem zu lösen. Dabei sollten Sie erwähnen welche Komponenten oder Klassen </w:t>
-      </w:r>
-      <w:proofErr w:type="gramStart"/>
-      <w:r>
-        <w:t>Ihren App</w:t>
-      </w:r>
-      <w:proofErr w:type="gramEnd"/>
-      <w:r>
-        <w:t xml:space="preserve"> betr</w:t>
-      </w:r>
-      <w:r>
-        <w:t>offen sind und wie sich die Änderungen auf Ihr ursprüngliches (Interaktions-)Konzept ausgewirkt haben.</w:t>
+        <w:t>Beschreiben Sie die wesentlichen Probleme, die durch den Usability-Test aufgedeckt wurden. Erläutern Sie kurz, welche Maßnahmen ergriffen wurden, um diese Problem zu beheben und geben Sie an, im welchem Umfang die identifizierten Schwachstellen ausgebessert wurden. Beschreiben Sie, wie Sie Ihre Anwendung angepasst haben, um die identifizierten Problem zu lösen. Dabei sollten Sie erwähnen welche Komponenten oder Klassen Ihren App betroffen sind und wie sich die Änderungen auf Ihr ursprüngliches (Interaktions-)Konzept ausgewirkt haben.</w:t>
       </w:r>
     </w:p>
     <w:p>
@@ -1502,10 +1319,7 @@
         <w:pStyle w:val="Beschreibung"/>
       </w:pPr>
       <w:r>
-        <w:t>Beschreiben Sie kurz den finalen Zustand Ihrer Anwendung. Erläutern Sie den implementierten Funktionsumfang und begründen Si</w:t>
-      </w:r>
-      <w:r>
-        <w:t xml:space="preserve">e fehlende Features, die in den Anforderungen erwähnt wurden, in der finalen Version jedoch nicht verfügbar sind. Überlegen Sie, inwieweit Ihre Anwendung durch zusätzliche Funktionen sinnvoll erweitert werden könnte. </w:t>
+        <w:t xml:space="preserve">Beschreiben Sie kurz den finalen Zustand Ihrer Anwendung. Erläutern Sie den implementierten Funktionsumfang und begründen Sie fehlende Features, die in den Anforderungen erwähnt wurden, in der finalen Version jedoch nicht verfügbar sind. Überlegen Sie, inwieweit Ihre Anwendung durch zusätzliche Funktionen sinnvoll erweitert werden könnte. </w:t>
       </w:r>
     </w:p>
     <w:p>
@@ -1544,13 +1358,7 @@
         <w:pStyle w:val="Beschreibung"/>
       </w:pPr>
       <w:r>
-        <w:t>Beschreiben Sie kur</w:t>
-      </w:r>
-      <w:r>
-        <w:t>z, wie Sie bezüglich der gruppeninternen Abstimmung vorgegangen sind. Erwähnen Sie Tools und Kommunikationswege, die Sie für die Gruppenarbeit eingesetzt haben. Sie können hier auch einen kurzen Überblick über die Arbeitsaufteilung geben und explizit erwäh</w:t>
-      </w:r>
-      <w:r>
-        <w:t>nen, welche Bestandteile von welchen Teammitgliedern umgesetzt wurden.</w:t>
+        <w:t>Beschreiben Sie kurz, wie Sie bezüglich der gruppeninternen Abstimmung vorgegangen sind. Erwähnen Sie Tools und Kommunikationswege, die Sie für die Gruppenarbeit eingesetzt haben. Sie können hier auch einen kurzen Überblick über die Arbeitsaufteilung geben und explizit erwähnen, welche Bestandteile von welchen Teammitgliedern umgesetzt wurden.</w:t>
       </w:r>
     </w:p>
     <w:p>

</xml_diff>

<commit_message>
Doku: Design & Implementierung
</commit_message>
<xml_diff>
--- a/Projektdokumentation_URGaining.docx
+++ b/Projektdokumentation_URGaining.docx
@@ -376,7 +376,16 @@
         </w:numPr>
       </w:pPr>
       <w:r>
-        <w:t xml:space="preserve">Technische Vorrausetzungen </w:t>
+        <w:t>Technische Vor</w:t>
+      </w:r>
+      <w:r>
+        <w:t>aus</w:t>
+      </w:r>
+      <w:r>
+        <w:t>s</w:t>
+      </w:r>
+      <w:r>
+        <w:t xml:space="preserve">etzungen </w:t>
       </w:r>
       <w:r>
         <w:tab/>
@@ -436,7 +445,13 @@
         </w:numPr>
       </w:pPr>
       <w:r>
-        <w:t>Design &amp; Implementierung</w:t>
+        <w:t>Design,</w:t>
+      </w:r>
+      <w:r>
+        <w:t xml:space="preserve"> Implementierung</w:t>
+      </w:r>
+      <w:r>
+        <w:t xml:space="preserve"> &amp; User Interface</w:t>
       </w:r>
       <w:r>
         <w:tab/>
@@ -452,66 +467,6 @@
       </w:r>
       <w:r>
         <w:t>8</w:t>
-      </w:r>
-      <w:r>
-        <w:fldChar w:fldCharType="end"/>
-      </w:r>
-    </w:p>
-    <w:p>
-      <w:pPr>
-        <w:pStyle w:val="Verzeichnis2"/>
-        <w:numPr>
-          <w:ilvl w:val="1"/>
-          <w:numId w:val="1"/>
-        </w:numPr>
-      </w:pPr>
-      <w:r>
-        <w:t>User Interface</w:t>
-      </w:r>
-      <w:r>
-        <w:tab/>
-      </w:r>
-      <w:r>
-        <w:fldChar w:fldCharType="begin"/>
-      </w:r>
-      <w:r>
-        <w:instrText xml:space="preserve"> PAGEREF _Toc4 \h </w:instrText>
-      </w:r>
-      <w:r>
-        <w:fldChar w:fldCharType="separate"/>
-      </w:r>
-      <w:r>
-        <w:t>9</w:t>
-      </w:r>
-      <w:r>
-        <w:fldChar w:fldCharType="end"/>
-      </w:r>
-    </w:p>
-    <w:p>
-      <w:pPr>
-        <w:pStyle w:val="Verzeichnis2"/>
-        <w:numPr>
-          <w:ilvl w:val="1"/>
-          <w:numId w:val="1"/>
-        </w:numPr>
-      </w:pPr>
-      <w:r>
-        <w:t>Implementierung</w:t>
-      </w:r>
-      <w:r>
-        <w:tab/>
-      </w:r>
-      <w:r>
-        <w:fldChar w:fldCharType="begin"/>
-      </w:r>
-      <w:r>
-        <w:instrText xml:space="preserve"> PAGEREF _Toc5 \h </w:instrText>
-      </w:r>
-      <w:r>
-        <w:fldChar w:fldCharType="separate"/>
-      </w:r>
-      <w:r>
-        <w:t>9</w:t>
       </w:r>
       <w:r>
         <w:fldChar w:fldCharType="end"/>
@@ -690,8 +645,6 @@
       <w:pPr>
         <w:pStyle w:val="Beschreibung"/>
       </w:pPr>
-      <w:bookmarkStart w:id="2" w:name="_GoBack"/>
-      <w:bookmarkEnd w:id="2"/>
     </w:p>
     <w:p>
       <w:r>
@@ -773,12 +726,12 @@
           <w:numId w:val="5"/>
         </w:numPr>
       </w:pPr>
-      <w:bookmarkStart w:id="3" w:name="_Toc2"/>
+      <w:bookmarkStart w:id="2" w:name="_Toc2"/>
       <w:r>
         <w:lastRenderedPageBreak/>
         <w:t>Problemstellung und Lösungsvorschlag</w:t>
       </w:r>
-      <w:bookmarkEnd w:id="3"/>
+      <w:bookmarkEnd w:id="2"/>
     </w:p>
     <w:p>
       <w:pPr>
@@ -866,66 +819,178 @@
           <w:numId w:val="9"/>
         </w:numPr>
       </w:pPr>
-      <w:bookmarkStart w:id="4" w:name="_Toc3"/>
+      <w:bookmarkStart w:id="3" w:name="_Toc3"/>
       <w:r>
         <w:lastRenderedPageBreak/>
-        <w:t>Design &amp; Implementierung</w:t>
-      </w:r>
-      <w:bookmarkEnd w:id="4"/>
+        <w:t>Design</w:t>
+      </w:r>
+      <w:r>
+        <w:t>,</w:t>
+      </w:r>
+      <w:r>
+        <w:t xml:space="preserve"> Implementierung</w:t>
+      </w:r>
+      <w:bookmarkEnd w:id="3"/>
+      <w:r>
+        <w:t xml:space="preserve"> &amp; User Interface</w:t>
+      </w:r>
     </w:p>
     <w:p>
       <w:pPr>
         <w:pStyle w:val="Beschreibung"/>
       </w:pPr>
-      <w:r>
-        <w:t xml:space="preserve">In diesem Kapitel sollen Sie die grundsätzlichen Konzepte der Designphase und Ihr Vorgehen während der Implementierung der Anwendung darlegen. Beschreiben Sie dazu die Architektur, die Sie sich für die Anwendung überlegt haben und dokumentieren Sie, wie Sie bezüglich der Implementierung der verschiedenen Funktionen vorgegangen sind. Dem Leser sollte deutlich werden, welche Komponenten und Module Sie für die Anwendung geplant haben und wie Sie bei deren Umsetzung vorgegangen sind. Beschreiben Sie dazu, aus welchen Activities bzw. Ansichten Ihre Anwendung besteht, welche Aufgabe diese einzelnen Komponenten haben und wie die Kommunikation bzw. Interaktion zwischen diesen Bestandteilen aussieht. Erwähnen Sie dabei auch mögliche – externe – Datenquellen und deren Anbindung. Beschreiben Sie die wichtigsten Klassen die Sie für die Implementierung der verschiedenen Funktionalitäten eingesetzt bzw. geschrieben haben </w:t>
-      </w:r>
-      <w:r>
-        <w:tab/>
-        <w:t>und erwähnen Sie mögliche Probleme und Lösungsansätze. Beschreibend und begründen Sie kurz, in welchen Reihenfolge die verschiedenen Komponenten der Anwendung umgesetzt wurden.</w:t>
-      </w:r>
-    </w:p>
-    <w:p>
-      <w:pPr>
-        <w:pStyle w:val="Beschreibung"/>
-      </w:pPr>
-    </w:p>
-    <w:p>
-      <w:r>
-        <w:t>Die Anwendung besteht aus drei Activities. Eine Übersichtsdarstellung (</w:t>
-      </w:r>
-      <w:r>
-        <w:rPr>
-          <w:rFonts w:ascii="Courier New" w:hAnsi="Courier New"/>
+    </w:p>
+    <w:p>
+      <w:r>
+        <w:t xml:space="preserve">Die Anwendung besteht aus </w:t>
+      </w:r>
+      <w:r>
+        <w:t>sieben</w:t>
+      </w:r>
+      <w:r>
+        <w:t xml:space="preserve"> Activities. </w:t>
+      </w:r>
+      <w:r>
+        <w:t xml:space="preserve">Der Einstiegspunkt der App ist die Fortschrittübersicht </w:t>
+      </w:r>
+      <w:r>
+        <w:t>(</w:t>
+      </w:r>
+      <w:r>
+        <w:rPr>
+          <w:rFonts w:ascii="Monaco" w:hAnsi="Monaco"/>
           <w:sz w:val="20"/>
-          <w:szCs w:val="20"/>
-        </w:rPr>
-        <w:t>OverviewActivity</w:t>
-      </w:r>
-      <w:r>
-        <w:t>) dient als Einstiegspunkt der App und stellt den nächsten Entsorgungstermin für die als Favorit markierte Straße dar. Durch einen Wisch über den Bildschirm wechselt der Nutzer zu eine weitere Activity (</w:t>
-      </w:r>
-      <w:r>
-        <w:rPr>
-          <w:rFonts w:ascii="Courier New" w:hAnsi="Courier New"/>
+        </w:rPr>
+        <w:t>Progress</w:t>
+      </w:r>
+      <w:r>
+        <w:rPr>
+          <w:rFonts w:ascii="Monaco" w:hAnsi="Monaco"/>
           <w:sz w:val="20"/>
-          <w:szCs w:val="20"/>
-        </w:rPr>
-        <w:t>StreetListActivity</w:t>
-      </w:r>
-      <w:r>
-        <w:t>), die die Suche nach verschiedenen Straßen erlaubt. Die angezeigt List enthält – alphabetisch sortiert – alle verfügbaren Straßen. Über ein einblendbares Suchinterface kann gezielt nach einem Straßennamen gesucht werden. Die angezeigt Liste wird dabei – automatisch – in Abhängigkeit der jeweiligen Nutzereingabe gefiltert. Durch den Klick auf einen Listeneintrag gelangt der Nutzer zu einer Detailansicht der ausgewählten Straße (</w:t>
-      </w:r>
-      <w:r>
-        <w:rPr>
-          <w:rFonts w:ascii="Courier New" w:hAnsi="Courier New"/>
+        </w:rPr>
+        <w:t>Activity</w:t>
+      </w:r>
+      <w:r>
+        <w:t>)</w:t>
+      </w:r>
+      <w:r>
+        <w:t xml:space="preserve"> von der aus</w:t>
+      </w:r>
+      <w:r>
+        <w:t xml:space="preserve"> der Nutzer einzelne eingespeicherte Übungen anwählen kann, um in einer Grafik eine Übersicht über seine Fortschritte zu erhalten.</w:t>
+      </w:r>
+      <w:r>
+        <w:t xml:space="preserve"> Unterhalb der Grafik befindet sich ein Facebook-Share-Button, mit dem der Nutzer die Grafik auf Facebook teilen kann.</w:t>
+      </w:r>
+      <w:r>
+        <w:t xml:space="preserve"> Ist keine Übung ausgewählt tritt an Stelle der Übersichtsgrafik eine Textanzeige, die die kombinierte Maximalkraft, der vorher festgelegten Übungen, des Nutzers anzeigt.</w:t>
+      </w:r>
+      <w:r>
+        <w:t xml:space="preserve"> </w:t>
+      </w:r>
+      <w:r>
+        <w:t>Übungen werden der kombinierten Maximalkraftberechnung über einen onItemLongClickListener hinzugefügt.</w:t>
+      </w:r>
+    </w:p>
+    <w:p/>
+    <w:p>
+      <w:r>
+        <w:t xml:space="preserve">Über die untere Navigationsleiste gelangt der Nutzer in die Workoutübersicht </w:t>
+      </w:r>
+      <w:r>
+        <w:t>(</w:t>
+      </w:r>
+      <w:r>
+        <w:rPr>
+          <w:rFonts w:ascii="Monaco" w:hAnsi="Monaco"/>
           <w:sz w:val="20"/>
-          <w:szCs w:val="20"/>
-        </w:rPr>
-        <w:t>StreetDetailActivity</w:t>
-      </w:r>
-      <w:r>
-        <w:t>), die die Entsorgungstermine für die jeweilige Straße enthält. Diese Termine sind aufsteigend sortiert und in einer Liste angeordnet. Jedes Item der List enthält den entsprechenden Termin sowie die Art des Abfalls (Restmüll, Papier, ...). Über ein Icon der Actionbar kann die aktuell angezeigt Straße als Favorit gesetzt werden.  [...]</w:t>
+        </w:rPr>
+        <w:t>Workouts</w:t>
+      </w:r>
+      <w:r>
+        <w:rPr>
+          <w:rFonts w:ascii="Monaco" w:hAnsi="Monaco"/>
+          <w:sz w:val="20"/>
+        </w:rPr>
+        <w:t>Activity</w:t>
+      </w:r>
+      <w:r>
+        <w:t>)</w:t>
+      </w:r>
+      <w:r>
+        <w:t xml:space="preserve"> von hier aus hat er die Möglichkeit ein zuvor eingespeichertes Workout auszuwählen oder über den FloatingActionButton ein neues Workout hinzuzufügen </w:t>
+      </w:r>
+      <w:r>
+        <w:t>(</w:t>
+      </w:r>
+      <w:r>
+        <w:rPr>
+          <w:rFonts w:ascii="Monaco" w:hAnsi="Monaco"/>
+          <w:sz w:val="20"/>
+        </w:rPr>
+        <w:t>AddWorkoutPopup</w:t>
+      </w:r>
+      <w:r>
+        <w:t>)</w:t>
+      </w:r>
+      <w:r>
+        <w:t>. Der Name des erstellten Workouts wird in der Datenbank gespeichert und im ListView der Workoutübersicht dargestellt. Über einen onItemLongClickListener kann der Nutzer gespeicherte Workouts wieder löschen, dabei werden ebenso alle Übungen und gespeicherte Daten der Übungen aus der Datenbank gelöscht.</w:t>
+      </w:r>
+    </w:p>
+    <w:p>
+      <w:r>
+        <w:t xml:space="preserve"> </w:t>
+      </w:r>
+    </w:p>
+    <w:p>
+      <w:r>
+        <w:t xml:space="preserve">Klick der Nutzer kurz auf ein Workout wird er zur Übungsübersicht </w:t>
+      </w:r>
+      <w:r>
+        <w:t>(</w:t>
+      </w:r>
+      <w:r>
+        <w:rPr>
+          <w:rFonts w:ascii="Monaco" w:hAnsi="Monaco"/>
+          <w:sz w:val="20"/>
+        </w:rPr>
+        <w:t>Exercises</w:t>
+      </w:r>
+      <w:r>
+        <w:rPr>
+          <w:rFonts w:ascii="Monaco" w:hAnsi="Monaco"/>
+          <w:sz w:val="20"/>
+        </w:rPr>
+        <w:t>Activity</w:t>
+      </w:r>
+      <w:r>
+        <w:t>)</w:t>
+      </w:r>
+      <w:r>
+        <w:t xml:space="preserve"> weitergeleitet, dabei wird der Name des Workouts dem Intent als Extra übergeben, damit das ListView der Übungsübersicht mit den entsprechenden Übungen befüllt werden kann. </w:t>
+      </w:r>
+      <w:r>
+        <w:t xml:space="preserve">Auch hier können Übungen über einen langen Klick darauf wieder gelöscht werden. Außerdem befinden sich direkt über der unteren Navigationsleiste zwei Buttons. Mit dem „Reset Workout“-Button werden die gespeicherten Daten aller Übungen dieses Workouts, mit Ausnahme der jüngst gespeicherten, aus der Datenbank gelöscht. Durch einen Klick auf den FloatingActionButton, rechts des Reset-Buttons öffnet sich ein Popup-Fenster </w:t>
+      </w:r>
+      <w:r>
+        <w:t>(</w:t>
+      </w:r>
+      <w:r>
+        <w:rPr>
+          <w:rFonts w:ascii="Monaco" w:hAnsi="Monaco"/>
+          <w:sz w:val="20"/>
+        </w:rPr>
+        <w:t>AddExercisePopup</w:t>
+      </w:r>
+      <w:r>
+        <w:t>)</w:t>
+      </w:r>
+      <w:r>
+        <w:t>. Im EditText kann der Nutzer nun ein Namen für die Übung, sowie über einen Spinner die Anzahl der Sätze für diese Übung angeben. Klickt er nun auf den Create-Button, wird ein neues Exercise-Objekt (beste</w:t>
+      </w:r>
+      <w:r>
+        <w:lastRenderedPageBreak/>
+        <w:t>hend aus: Name der Übung, Anzahl der Sätze, Name des zugehörigen Workouts) erzeugt und in der Datenbank gespeichert. Der Name dieser Übung wird nun dem ListView in der Trainingsübersicht hinzugefügt.</w:t>
       </w:r>
     </w:p>
     <w:p>
@@ -940,322 +1005,87 @@
         <w:ind w:firstLine="0"/>
       </w:pPr>
       <w:r>
-        <w:t>Neben den sichtbaren Komponenten verfügt die Anwendung über eine Reihe von Modulen, die zur Beschaffung der nötigen Daten eingesetzt werden. Eine zentrale Kontroller-Einheit (</w:t>
-      </w:r>
-      <w:r>
-        <w:rPr>
-          <w:rFonts w:ascii="Courier New" w:hAnsi="Courier New"/>
+        <w:t>Durch Klick auf eine Übung in der Trainingsübe</w:t>
+      </w:r>
+      <w:r>
+        <w:t xml:space="preserve">rsicht öffnet sich eine Detailansicht für diese Übung </w:t>
+      </w:r>
+      <w:r>
+        <w:t>(</w:t>
+      </w:r>
+      <w:r>
+        <w:rPr>
+          <w:rFonts w:ascii="Monaco" w:hAnsi="Monaco"/>
           <w:sz w:val="20"/>
-          <w:szCs w:val="20"/>
-        </w:rPr>
-        <w:t>DataController</w:t>
-      </w:r>
-      <w:r>
-        <w:t>) kapselt dabei den Zugriff auf die Entsorgungsgtermine und sorgt für deren Aktualisierung. Andere Komponenten können über ein Listener-Pattern an diesen Kontroller angebunden werden. Der Kontroller baut die Verbindung mit den nötigen Internetseiten auf und verarbeitet die angeforderten Webseiten mit den Entsorgungsterminen. Die ge-</w:t>
-      </w:r>
-      <w:r>
-        <w:rPr>
-          <w:i/>
-          <w:iCs/>
-        </w:rPr>
-        <w:t>parsten</w:t>
-      </w:r>
-      <w:r>
-        <w:t xml:space="preserve"> Inhalte werden in JAVA-Objekte überführt und </w:t>
-      </w:r>
-      <w:r>
-        <w:lastRenderedPageBreak/>
-        <w:t>über die Listener-Schnittstelle zur weiteren Verwendung innerhalb der Anwendung bereit gestellt. [...]</w:t>
-      </w:r>
-    </w:p>
-    <w:p>
-      <w:pPr>
-        <w:pStyle w:val="berschrift2"/>
-        <w:numPr>
-          <w:ilvl w:val="1"/>
-          <w:numId w:val="5"/>
-        </w:numPr>
-      </w:pPr>
-      <w:bookmarkStart w:id="5" w:name="_Toc4"/>
-      <w:r>
-        <w:t>User Interface</w:t>
-      </w:r>
-      <w:bookmarkEnd w:id="5"/>
-    </w:p>
-    <w:p>
-      <w:pPr>
-        <w:pStyle w:val="Beschreibung"/>
-      </w:pPr>
-      <w:r>
-        <w:rPr>
-          <w:noProof/>
-        </w:rPr>
-        <w:drawing>
-          <wp:anchor distT="0" distB="0" distL="0" distR="0" simplePos="0" relativeHeight="251659264" behindDoc="0" locked="0" layoutInCell="1" allowOverlap="1">
-            <wp:simplePos x="0" y="0"/>
-            <wp:positionH relativeFrom="page">
-              <wp:posOffset>2789237</wp:posOffset>
-            </wp:positionH>
-            <wp:positionV relativeFrom="page">
-              <wp:posOffset>3186430</wp:posOffset>
-            </wp:positionV>
-            <wp:extent cx="2341880" cy="4163060"/>
-            <wp:effectExtent l="0" t="0" r="0" b="0"/>
-            <wp:wrapTopAndBottom distT="0" distB="0"/>
-            <wp:docPr id="1073741826" name="officeArt object" descr="device-2014-08-12-172502.png"/>
-            <wp:cNvGraphicFramePr/>
-            <a:graphic xmlns:a="http://schemas.openxmlformats.org/drawingml/2006/main">
-              <a:graphicData uri="http://schemas.openxmlformats.org/drawingml/2006/picture">
-                <pic:pic xmlns:pic="http://schemas.openxmlformats.org/drawingml/2006/picture">
-                  <pic:nvPicPr>
-                    <pic:cNvPr id="1073741826" name="device-2014-08-12-172502.png" descr="device-2014-08-12-172502.png"/>
-                    <pic:cNvPicPr>
-                      <a:picLocks noChangeAspect="1"/>
-                    </pic:cNvPicPr>
-                  </pic:nvPicPr>
-                  <pic:blipFill>
-                    <a:blip r:embed="rId10">
-                      <a:extLst/>
-                    </a:blip>
-                    <a:stretch>
-                      <a:fillRect/>
-                    </a:stretch>
-                  </pic:blipFill>
-                  <pic:spPr>
-                    <a:xfrm>
-                      <a:off x="0" y="0"/>
-                      <a:ext cx="2341880" cy="4163060"/>
-                    </a:xfrm>
-                    <a:prstGeom prst="rect">
-                      <a:avLst/>
-                    </a:prstGeom>
-                    <a:ln w="12700" cap="flat">
-                      <a:noFill/>
-                      <a:miter lim="400000"/>
-                    </a:ln>
-                    <a:effectLst/>
-                  </pic:spPr>
-                </pic:pic>
-              </a:graphicData>
-            </a:graphic>
-          </wp:anchor>
-        </w:drawing>
-      </w:r>
-      <w:r>
-        <w:t xml:space="preserve">Beschreiben Sie an dieser – oder einer anderen sinnvollen – Stelle den Aufbau des User Interfaces. Aus welchen Komponenten (Views) bestehen die einzelnen Activities und wie kann der Benutzer mit Ihnen interagieren? </w:t>
-      </w:r>
+        </w:rPr>
+        <w:t>ExerciseDetails</w:t>
+      </w:r>
+      <w:r>
+        <w:t>)</w:t>
+      </w:r>
+      <w:r>
+        <w:t>. Hier er eine Übersicht über jeden Satz dieser Übung aus dem letzten Training, d.h. wieviel Gewicht er in jedem Satz verwendet hat und wieviele Wiederholungen er damit geschafft hat. Direkt darüber befinden sich einige EditTexts, um Daten aus dem aktuellen Training einzutragen. Trägt der Nutzer ein Gewicht für z.B. den dritten Satz ein, wird diese Zahl für alle späteren Sätze automatisch übernommen, um Tipparbeit zu sparen</w:t>
+      </w:r>
+      <w:r>
+        <w:t>. Über den „Deload“-Button wird, anhand einem in den Einstellungen festgelegten Wert und dem verwendeten Gewicht der ersten</w:t>
+      </w:r>
+      <w:bookmarkStart w:id="4" w:name="_GoBack"/>
+      <w:bookmarkEnd w:id="4"/>
+      <w:r>
+        <w:t xml:space="preserve"> Satzes aus dem letzten Training, ein neues Arbeitsgewicht errechnet. Der Nutzer kann die Eingabe abbrechen, indem er an eine beliebige Stelle außerhalb des Popups klickt, oder die Eingabe bestätigen, indem er auf den Finish-Button oben rechts klickt. Dabei werden alle eingetragenen Werte einer ArrayList hinzugefügt und in der Datenbank gespeichert.</w:t>
+      </w:r>
+    </w:p>
+    <w:p>
+      <w:pPr>
+        <w:pStyle w:val="Folgeabsatz"/>
+        <w:ind w:firstLine="0"/>
+      </w:pPr>
+    </w:p>
+    <w:p>
+      <w:pPr>
+        <w:pStyle w:val="Folgeabsatz"/>
+        <w:ind w:firstLine="0"/>
+      </w:pPr>
+      <w:r>
+        <w:t xml:space="preserve">Klickt der Nutzer in der unteren Navigationsleiste auf Settings, gelangt er in die Einstellungen </w:t>
+      </w:r>
+      <w:r>
+        <w:t>(</w:t>
+      </w:r>
+      <w:r>
+        <w:rPr>
+          <w:rFonts w:ascii="Monaco" w:hAnsi="Monaco"/>
+          <w:sz w:val="20"/>
+        </w:rPr>
+        <w:t>Settings</w:t>
+      </w:r>
+      <w:r>
+        <w:rPr>
+          <w:rFonts w:ascii="Monaco" w:hAnsi="Monaco"/>
+          <w:sz w:val="20"/>
+        </w:rPr>
+        <w:t>Activity</w:t>
+      </w:r>
+      <w:r>
+        <w:t>)</w:t>
+      </w:r>
+      <w:r>
+        <w:t>. Hier hat er die Möglichkeit einzustellen, um welchen Prozentbetrag das Arbeitsgewicht über den Deload-Button reduziert werden soll, sowie wieviele Trainingseinheiten rückwirkend in der Datenbank gespeichert bleiben sollen. Diese Daten werden mit Hilfe von SharedPreferences persistent gespeichert.</w:t>
+      </w:r>
+      <w:r>
+        <w:t xml:space="preserve"> Ganz oben im Einstellungsmenü befindet sich zudem ein Facebook-Login-Button.</w:t>
+      </w:r>
+    </w:p>
+    <w:p>
+      <w:pPr>
+        <w:pStyle w:val="Folgeabsatz"/>
+      </w:pPr>
     </w:p>
     <w:p>
       <w:pPr>
         <w:pStyle w:val="Beschreibung"/>
         <w:keepNext/>
       </w:pPr>
-    </w:p>
-    <w:p>
-      <w:pPr>
-        <w:pStyle w:val="Beschriftung"/>
-      </w:pPr>
-      <w:r>
-        <w:t>Abbildung 1: Startbildschirm der Anwendung</w:t>
-      </w:r>
-    </w:p>
-    <w:p>
-      <w:pPr>
-        <w:pStyle w:val="berschrift2"/>
-        <w:numPr>
-          <w:ilvl w:val="1"/>
-          <w:numId w:val="5"/>
-        </w:numPr>
-      </w:pPr>
-      <w:bookmarkStart w:id="6" w:name="_Toc5"/>
-      <w:r>
-        <w:t>Implementierung</w:t>
-      </w:r>
-      <w:bookmarkEnd w:id="6"/>
-    </w:p>
-    <w:p>
-      <w:r>
-        <w:t xml:space="preserve">Die wesentliche Aufgabe der Anwendung besteht in der Bereitstellung der Entsorgungsdaten. Initial wurde daher die Verarbeitung bzw. die Beschaffung dieser Daten getestet und implementiert. </w:t>
-      </w:r>
-    </w:p>
-    <w:p>
-      <w:r>
-        <w:t>Die  nötigen Daten konnten auf der Website der Firma Meindl identifiziert werden. Im Wesentlichen finden sich die nötigen Angaben auf zwei Unterseiten des Internetauftritts. Eine Liste</w:t>
-      </w:r>
-      <w:r>
-        <w:rPr>
-          <w:rStyle w:val="Funotenzeichen"/>
-        </w:rPr>
-        <w:footnoteReference w:id="2"/>
-      </w:r>
-      <w:r>
-        <w:t xml:space="preserve"> enthält alle Straßennamen, die von dem Entsorgungsbetrieb angefahren </w:t>
-      </w:r>
-      <w:r>
-        <w:lastRenderedPageBreak/>
-        <w:t>werden. Der HTML-Code dieser Seite beinhaltet für jede Straße einen Link zu einer Detailansicht</w:t>
-      </w:r>
-      <w:r>
-        <w:rPr>
-          <w:rStyle w:val="Funotenzeichen"/>
-        </w:rPr>
-        <w:footnoteReference w:id="3"/>
-      </w:r>
-      <w:r>
-        <w:t>, auf der die eigentlichen Entsorgungsdaten aufgeführt werden. In einem ersten Schritt wurde die Übersichtseite (Straßenliste) bzw. der HTML-Code dieser Seite geladen. Dazu wurde die entsprechende URL über einen HTTP-Request (über den HTTP-Client des Apache-Pakets) aufgerufen. Der zurückgegebene HTML-Code der Website konnte anschließend durch die Verwendung der jsoup-Bibliothek weiter verwendet werden. Eine vorherige Analyse der HTML-Struktur zeigte, das die Liste der Straßennamen bzw. deren einzelne Bestandteile über verschiedene CSS-Klassen identifiziert werden können. Ein entsprechend implementierter Parser konnte über die einzelnen Straßen iterieren und die wesentlichen Bestandteile herausfiltern. Der Straßenname, die Postleitzahl sowie eine eindeutige ID – vergeben durch die Website – wurden in eine eigene JAVA-Repräsentation (</w:t>
-      </w:r>
-      <w:r>
-        <w:rPr>
-          <w:rFonts w:ascii="Courier New" w:hAnsi="Courier New"/>
-          <w:sz w:val="20"/>
-          <w:szCs w:val="20"/>
-        </w:rPr>
-        <w:t>Street</w:t>
-      </w:r>
-      <w:r>
-        <w:t xml:space="preserve">-Klasse) überführt. Der Link zu der detaillierten Auflistung der Entsorgungstermine ist für alle Straßen  gleich und unterscheidet sich nur durch die gespeicherte ID. Als Ergebnis dieses ersten Schrittes konnte  eine Liste alle Regensburg Straßen  - in Form von JAVA-Objekten – erstellt werden, für die Entsorgungsdaten vorliegen. [...] </w:t>
-      </w:r>
-    </w:p>
-    <w:p>
-      <w:r>
-        <w:t>In einem weiteren Schritt wurde die Detailansicht der jeweiligen Straßen verarbeitet. Über die bekannte URL – mit ergänzter, individueller Straßen-ID – wurde der HTML-Code bezogen und durch Einsatz der jsoup-Bibliothek verarbeitet. [...]</w:t>
-      </w:r>
-    </w:p>
-    <w:p>
-      <w:pPr>
-        <w:pStyle w:val="Folgeabsatz"/>
-        <w:ind w:firstLine="0"/>
-      </w:pPr>
-    </w:p>
-    <w:p>
-      <w:pPr>
-        <w:pStyle w:val="Folgeabsatz"/>
-        <w:ind w:firstLine="0"/>
-      </w:pPr>
-      <w:r>
-        <w:t xml:space="preserve">Nach erfolgreichem Test der Datenanbindung wurde die erarbeitet Funktionalität in wiederverwendbarem, integrierbarem Code umgesetzt. Zentrale Komponenten dazu ist der </w:t>
-      </w:r>
-      <w:r>
-        <w:rPr>
-          <w:rFonts w:ascii="Courier New" w:hAnsi="Courier New"/>
-          <w:sz w:val="20"/>
-          <w:szCs w:val="20"/>
-        </w:rPr>
-        <w:t>DataController</w:t>
-      </w:r>
-      <w:r>
-        <w:t xml:space="preserve">, der den Aufruf und die Verarbeitung der verschiedenen Webseiten steuert und die erstellen Datensätze (Straßen und jeweilige Entsorgungsdaten) über ein Interface bereitstellt. Andere Komponenten können den Kontroller instanziieren; über den Konstruktor wird dabei eine Referenz auf einen </w:t>
-      </w:r>
-      <w:r>
-        <w:rPr>
-          <w:rFonts w:ascii="Courier New" w:hAnsi="Courier New"/>
-          <w:sz w:val="20"/>
-          <w:szCs w:val="20"/>
-        </w:rPr>
-        <w:t>OnDataChangedListener</w:t>
-      </w:r>
-      <w:r>
-        <w:rPr>
-          <w:sz w:val="20"/>
-          <w:szCs w:val="20"/>
-        </w:rPr>
-        <w:t xml:space="preserve"> </w:t>
-      </w:r>
-      <w:r>
-        <w:t>(Interface) übergeben. Über öffentliche Methoden des Kontrollers kann die Aktualisierung der Straßen-Liste (</w:t>
-      </w:r>
-      <w:r>
-        <w:rPr>
-          <w:rFonts w:ascii="Courier New" w:hAnsi="Courier New"/>
-          <w:sz w:val="20"/>
-          <w:szCs w:val="20"/>
-        </w:rPr>
-        <w:t>update()</w:t>
-      </w:r>
-      <w:r>
-        <w:t>) sowie die Beschaffung von Entsorgungsterminen für eine bestimmte Straße (</w:t>
-      </w:r>
-      <w:r>
-        <w:rPr>
-          <w:rFonts w:ascii="Courier New" w:hAnsi="Courier New"/>
-          <w:sz w:val="20"/>
-          <w:szCs w:val="20"/>
-        </w:rPr>
-        <w:t>fetchGarbageDaysFor Street(Street street)</w:t>
-      </w:r>
-      <w:r>
-        <w:t xml:space="preserve">) ausgelöst werden. Der Listener wird vom Kontroller benachrichtigt, wenn eine Aktualisierung der </w:t>
-      </w:r>
-      <w:r>
-        <w:lastRenderedPageBreak/>
-        <w:t>Datensätze erfolgreich war. Über die entsprechenden Methoden des Interfaces werden Listen an verfügbaren Straßen (</w:t>
-      </w:r>
-      <w:r>
-        <w:rPr>
-          <w:rFonts w:ascii="Courier New" w:hAnsi="Courier New"/>
-          <w:sz w:val="20"/>
-          <w:szCs w:val="20"/>
-        </w:rPr>
-        <w:t>Street</w:t>
-      </w:r>
-      <w:r>
-        <w:t>) bzw. Entsorgungstermine (</w:t>
-      </w:r>
-      <w:r>
-        <w:rPr>
-          <w:rFonts w:ascii="Courier New" w:hAnsi="Courier New"/>
-          <w:sz w:val="20"/>
-          <w:szCs w:val="20"/>
-        </w:rPr>
-        <w:t>GarbageDay</w:t>
-      </w:r>
-      <w:r>
-        <w:t>) übermittelt. [...]</w:t>
-      </w:r>
-    </w:p>
-    <w:p>
-      <w:pPr>
-        <w:pStyle w:val="Folgeabsatz"/>
-        <w:ind w:firstLine="0"/>
-      </w:pPr>
-    </w:p>
-    <w:p>
-      <w:pPr>
-        <w:pStyle w:val="Folgeabsatz"/>
-        <w:ind w:firstLine="0"/>
-      </w:pPr>
-      <w:r>
-        <w:t xml:space="preserve">Nach der Fertigstellung der Komponenten zur Datenbeschaffung wurde die Benutzer-Schnittstelle der Anwendung implementiert. Dazu wurden die geplanten und entworfenen Activities umgesetzt. [...] Für die Darstellung der Straßenliste innerhalb der </w:t>
-      </w:r>
-      <w:r>
-        <w:rPr>
-          <w:rFonts w:ascii="Courier New" w:hAnsi="Courier New"/>
-          <w:sz w:val="20"/>
-          <w:szCs w:val="20"/>
-        </w:rPr>
-        <w:t>StreetListActivity</w:t>
-      </w:r>
-      <w:r>
-        <w:rPr>
-          <w:sz w:val="20"/>
-          <w:szCs w:val="20"/>
-        </w:rPr>
-        <w:t xml:space="preserve"> </w:t>
-      </w:r>
-      <w:r>
-        <w:t xml:space="preserve">wurden ein Adapter sowie ein XML-Layout entworfen, der eine Liste von </w:t>
-      </w:r>
-      <w:r>
-        <w:rPr>
-          <w:rFonts w:ascii="Courier New" w:hAnsi="Courier New"/>
-          <w:sz w:val="20"/>
-          <w:szCs w:val="20"/>
-        </w:rPr>
-        <w:t>Street</w:t>
-      </w:r>
-      <w:r>
-        <w:t>-Objekten mit einem ListView verknüpft und die relevanten Inhalte darstellt. [...]</w:t>
-      </w:r>
     </w:p>
     <w:p>
       <w:pPr>
@@ -1284,12 +1114,12 @@
           <w:numId w:val="5"/>
         </w:numPr>
       </w:pPr>
-      <w:bookmarkStart w:id="7" w:name="_Toc6"/>
+      <w:bookmarkStart w:id="5" w:name="_Toc6"/>
       <w:r>
         <w:lastRenderedPageBreak/>
         <w:t>Testing</w:t>
       </w:r>
-      <w:bookmarkEnd w:id="7"/>
+      <w:bookmarkEnd w:id="5"/>
     </w:p>
     <w:p>
       <w:pPr>
@@ -1307,12 +1137,12 @@
           <w:numId w:val="5"/>
         </w:numPr>
       </w:pPr>
-      <w:bookmarkStart w:id="8" w:name="_Toc7"/>
+      <w:bookmarkStart w:id="6" w:name="_Toc7"/>
       <w:r>
         <w:lastRenderedPageBreak/>
         <w:t>Finaler Zustand und Ausblick</w:t>
       </w:r>
-      <w:bookmarkEnd w:id="8"/>
+      <w:bookmarkEnd w:id="6"/>
     </w:p>
     <w:p>
       <w:pPr>
@@ -1346,12 +1176,12 @@
           <w:iCs/>
         </w:rPr>
       </w:pPr>
-      <w:bookmarkStart w:id="9" w:name="_Toc8"/>
+      <w:bookmarkStart w:id="7" w:name="_Toc8"/>
       <w:r>
         <w:lastRenderedPageBreak/>
         <w:t>Projektmanagement</w:t>
       </w:r>
-      <w:bookmarkEnd w:id="9"/>
+      <w:bookmarkEnd w:id="7"/>
     </w:p>
     <w:p>
       <w:pPr>
@@ -1517,8 +1347,8 @@
     </w:p>
     <w:p/>
     <w:sectPr>
-      <w:headerReference w:type="default" r:id="rId11"/>
-      <w:footerReference w:type="default" r:id="rId12"/>
+      <w:headerReference w:type="default" r:id="rId10"/>
+      <w:footerReference w:type="default" r:id="rId11"/>
       <w:pgSz w:w="11900" w:h="16840"/>
       <w:pgMar w:top="1418" w:right="1418" w:bottom="1134" w:left="1985" w:header="709" w:footer="709" w:gutter="0"/>
       <w:cols w:space="720"/>
@@ -1590,45 +1420,6 @@
   </w:footnote>
   <w:footnote w:type="continuationNotice" w:id="1">
     <w:p/>
-  </w:footnote>
-  <w:footnote w:id="2">
-    <w:p>
-      <w:pPr>
-        <w:pStyle w:val="Funotentext"/>
-      </w:pPr>
-      <w:r>
-        <w:rPr>
-          <w:rStyle w:val="Funotenzeichen"/>
-        </w:rPr>
-        <w:footnoteRef/>
-      </w:r>
-      <w:r>
-        <w:t xml:space="preserve"> http://www.entsorgungsdaten.de/kalender/</w:t>
-      </w:r>
-    </w:p>
-  </w:footnote>
-  <w:footnote w:id="3">
-    <w:p>
-      <w:pPr>
-        <w:pStyle w:val="Funotentext"/>
-      </w:pPr>
-      <w:r>
-        <w:rPr>
-          <w:rStyle w:val="Funotenzeichen"/>
-        </w:rPr>
-        <w:footnoteRef/>
-      </w:r>
-      <w:r>
-        <w:t xml:space="preserve"> Beispiel: </w:t>
-      </w:r>
-      <w:r>
-        <w:rPr>
-          <w:sz w:val="16"/>
-          <w:szCs w:val="16"/>
-        </w:rPr>
-        <w:t>http://www.entsorgungsdaten.de/module.php5?fid=15&amp;gem=30&amp;mod=entsorgungsdaten&amp;ot=1047</w:t>
-      </w:r>
-    </w:p>
   </w:footnote>
 </w:footnotes>
 </file>

</xml_diff>

<commit_message>
Doku: Finaler Zustand und Ausblick
</commit_message>
<xml_diff>
--- a/Projektdokumentation_URGaining.docx
+++ b/Projektdokumentation_URGaining.docx
@@ -27,7 +27,7 @@
                     </pic:cNvPicPr>
                   </pic:nvPicPr>
                   <pic:blipFill>
-                    <a:blip r:embed="rId7">
+                    <a:blip r:embed="rId8">
                       <a:extLst/>
                     </a:blip>
                     <a:stretch>
@@ -129,7 +129,25 @@
           <w:b/>
           <w:bCs/>
         </w:rPr>
-        <w:t>, Sprache und Kultur (I:IMSK)</w:t>
+        <w:t>, Sprache und Kultur (</w:t>
+      </w:r>
+      <w:proofErr w:type="gramStart"/>
+      <w:r>
+        <w:rPr>
+          <w:rFonts w:ascii="Palatino Linotype" w:eastAsia="Palatino Linotype" w:hAnsi="Palatino Linotype" w:cs="Palatino Linotype"/>
+          <w:b/>
+          <w:bCs/>
+        </w:rPr>
+        <w:t>I:IMSK</w:t>
+      </w:r>
+      <w:proofErr w:type="gramEnd"/>
+      <w:r>
+        <w:rPr>
+          <w:rFonts w:ascii="Palatino Linotype" w:eastAsia="Palatino Linotype" w:hAnsi="Palatino Linotype" w:cs="Palatino Linotype"/>
+          <w:b/>
+          <w:bCs/>
+        </w:rPr>
+        <w:t>)</w:t>
       </w:r>
       <w:r>
         <w:rPr>
@@ -305,8 +323,8 @@
       <w:pPr>
         <w:spacing w:after="200" w:line="276" w:lineRule="auto"/>
         <w:sectPr>
-          <w:headerReference w:type="default" r:id="rId8"/>
-          <w:footerReference w:type="default" r:id="rId9"/>
+          <w:headerReference w:type="default" r:id="rId9"/>
+          <w:footerReference w:type="default" r:id="rId10"/>
           <w:pgSz w:w="11900" w:h="16840"/>
           <w:pgMar w:top="1418" w:right="1418" w:bottom="1134" w:left="1985" w:header="709" w:footer="709" w:gutter="0"/>
           <w:cols w:space="720"/>
@@ -705,7 +723,23 @@
         <w:ind w:firstLine="0"/>
       </w:pPr>
       <w:r>
-        <w:t>Benutzte Bibliotheken sind zum einen „android.support.v7“ um Rückwärtkompatibilität für ältere Android Versionen zu bieten, sowie „android.support.percent.PercentRelativeLayout“ um ein adaptives Layout zu gewährleisten. Außerdem wurde die „com.facebook.share“ Bibliothek verwendet um Trainingserfolge auf Facebook zu teilen und „com.github.mikephil.charting“ um Trainingsdaten in Form von Graphen zu visualisieren.</w:t>
+        <w:t>Benutzte Bibliotheken sind zum einen „</w:t>
+      </w:r>
+      <w:proofErr w:type="gramStart"/>
+      <w:r>
+        <w:t>android.support</w:t>
+      </w:r>
+      <w:proofErr w:type="gramEnd"/>
+      <w:r>
+        <w:t>.v7“ um Rückwärtkompatibilität für ältere Android Versionen zu bieten, sowie „android.support.percent.PercentRelativeLayout“ um ein adaptives Layout zu gewährleisten. Außerdem wurde die „</w:t>
+      </w:r>
+      <w:proofErr w:type="gramStart"/>
+      <w:r>
+        <w:t>com.facebook</w:t>
+      </w:r>
+      <w:proofErr w:type="gramEnd"/>
+      <w:r>
+        <w:t>.share“ Bibliothek verwendet um Trainingserfolge auf Facebook zu teilen und „com.github.mikephil.charting“ um Trainingsdaten in Form von Graphen zu visualisieren.</w:t>
       </w:r>
     </w:p>
     <w:p>
@@ -851,226 +885,167 @@
         <w:t xml:space="preserve"> Activities. </w:t>
       </w:r>
       <w:r>
-        <w:t xml:space="preserve">Der Einstiegspunkt der App ist die Fortschrittübersicht </w:t>
-      </w:r>
-      <w:r>
-        <w:t>(</w:t>
+        <w:t>Der Einstiegspunkt der App ist die Fortschrittübersicht (</w:t>
       </w:r>
       <w:r>
         <w:rPr>
           <w:rFonts w:ascii="Monaco" w:hAnsi="Monaco"/>
           <w:sz w:val="20"/>
         </w:rPr>
-        <w:t>Progress</w:t>
+        <w:t>ProgressActivity</w:t>
+      </w:r>
+      <w:r>
+        <w:t>) von der aus</w:t>
+      </w:r>
+      <w:r>
+        <w:t xml:space="preserve"> der Nutzer einzelne eingespeicherte Übungen anwählen kann, um in einer Grafik eine Übersicht über seine Fortschritte zu erhalten.</w:t>
+      </w:r>
+      <w:r>
+        <w:t xml:space="preserve"> Unterhalb der Grafik befindet sich ein Facebook-Share-Button, mit dem der Nutzer die Grafik auf Facebook teilen kann.</w:t>
+      </w:r>
+      <w:r>
+        <w:t xml:space="preserve"> Ist keine Übung ausgewählt tritt an Stelle der Übersichtsgrafik eine Textanzeige, die die kombinierte Maximalkraft, der vorher festgelegten Übungen, des Nutzers anzeigt.</w:t>
+      </w:r>
+      <w:r>
+        <w:t xml:space="preserve"> </w:t>
+      </w:r>
+      <w:r>
+        <w:t>Übungen werden der kombinierten Maximalkraftberechnung über einen onItemLongClickListener hinzugefügt.</w:t>
+      </w:r>
+    </w:p>
+    <w:p/>
+    <w:p>
+      <w:r>
+        <w:t>Über die untere Navigationsleiste gelangt der Nutzer in die Workoutübersicht (</w:t>
       </w:r>
       <w:r>
         <w:rPr>
           <w:rFonts w:ascii="Monaco" w:hAnsi="Monaco"/>
           <w:sz w:val="20"/>
         </w:rPr>
-        <w:t>Activity</w:t>
-      </w:r>
-      <w:r>
-        <w:t>)</w:t>
-      </w:r>
-      <w:r>
-        <w:t xml:space="preserve"> von der aus</w:t>
-      </w:r>
-      <w:r>
-        <w:t xml:space="preserve"> der Nutzer einzelne eingespeicherte Übungen anwählen kann, um in einer Grafik eine Übersicht über seine Fortschritte zu erhalten.</w:t>
-      </w:r>
-      <w:r>
-        <w:t xml:space="preserve"> Unterhalb der Grafik befindet sich ein Facebook-Share-Button, mit dem der Nutzer die Grafik auf Facebook teilen kann.</w:t>
-      </w:r>
-      <w:r>
-        <w:t xml:space="preserve"> Ist keine Übung ausgewählt tritt an Stelle der Übersichtsgrafik eine Textanzeige, die die kombinierte Maximalkraft, der vorher festgelegten Übungen, des Nutzers anzeigt.</w:t>
-      </w:r>
-      <w:r>
-        <w:t xml:space="preserve"> </w:t>
-      </w:r>
-      <w:r>
-        <w:t>Übungen werden der kombinierten Maximalkraftberechnung über einen onItemLongClickListener hinzugefügt.</w:t>
-      </w:r>
-    </w:p>
-    <w:p/>
-    <w:p>
-      <w:r>
-        <w:t xml:space="preserve">Über die untere Navigationsleiste gelangt der Nutzer in die Workoutübersicht </w:t>
-      </w:r>
-      <w:r>
-        <w:t>(</w:t>
+        <w:t>WorkoutsActivity</w:t>
+      </w:r>
+      <w:r>
+        <w:t>) von hier aus hat er die Möglichkeit ein zuvor eingespeichertes Workout auszuwählen oder über den FloatingActionButton ein neues Workout hinzuzufügen (</w:t>
       </w:r>
       <w:r>
         <w:rPr>
           <w:rFonts w:ascii="Monaco" w:hAnsi="Monaco"/>
           <w:sz w:val="20"/>
         </w:rPr>
-        <w:t>Workouts</w:t>
+        <w:t>AddWorkoutPopup</w:t>
+      </w:r>
+      <w:r>
+        <w:t>). Der Name des erstellten Workouts wird in der Datenbank gespeichert und im ListView der Workoutübersicht dargestellt. Über einen onItemLongClickListener kann der Nutzer gespeicherte Workouts wieder löschen, dabei werden ebenso alle Übungen und gespeicherte Daten der Übungen aus der Datenbank gelöscht.</w:t>
+      </w:r>
+    </w:p>
+    <w:p>
+      <w:r>
+        <w:t xml:space="preserve"> </w:t>
+      </w:r>
+    </w:p>
+    <w:p>
+      <w:r>
+        <w:t>Klick der Nutzer kurz auf ein Workout wird er zur Übungsübersicht (</w:t>
       </w:r>
       <w:r>
         <w:rPr>
           <w:rFonts w:ascii="Monaco" w:hAnsi="Monaco"/>
           <w:sz w:val="20"/>
         </w:rPr>
-        <w:t>Activity</w:t>
-      </w:r>
-      <w:r>
-        <w:t>)</w:t>
-      </w:r>
-      <w:r>
-        <w:t xml:space="preserve"> von hier aus hat er die Möglichkeit ein zuvor eingespeichertes Workout auszuwählen oder über den FloatingActionButton ein neues Workout hinzuzufügen </w:t>
-      </w:r>
-      <w:r>
-        <w:t>(</w:t>
+        <w:t>ExercisesActivity</w:t>
+      </w:r>
+      <w:r>
+        <w:t xml:space="preserve">) weitergeleitet, dabei wird der Name des Workouts dem Intent als Extra übergeben, damit das ListView der Übungsübersicht mit den entsprechenden Übungen befüllt werden kann. </w:t>
+      </w:r>
+      <w:r>
+        <w:t>Auch hier können Übungen über einen langen Klick darauf wieder gelöscht werden. Außerdem befinden sich direkt über der unteren Navigationsleiste zwei Buttons. Mit dem „Reset Workout“-Button werden die gespeicherten Daten aller Übungen dieses Workouts, mit Ausnahme der jüngst gespeicherten, aus der Datenbank gelöscht. Durch einen Klick auf den FloatingActionButton, rechts des Reset-Buttons öffnet sich ein Popup-Fenster (</w:t>
       </w:r>
       <w:r>
         <w:rPr>
           <w:rFonts w:ascii="Monaco" w:hAnsi="Monaco"/>
           <w:sz w:val="20"/>
         </w:rPr>
-        <w:t>AddWorkoutPopup</w:t>
-      </w:r>
-      <w:r>
-        <w:t>)</w:t>
-      </w:r>
-      <w:r>
-        <w:t>. Der Name des erstellten Workouts wird in der Datenbank gespeichert und im ListView der Workoutübersicht dargestellt. Über einen onItemLongClickListener kann der Nutzer gespeicherte Workouts wieder löschen, dabei werden ebenso alle Übungen und gespeicherte Daten der Übungen aus der Datenbank gelöscht.</w:t>
-      </w:r>
-    </w:p>
-    <w:p>
-      <w:r>
-        <w:t xml:space="preserve"> </w:t>
-      </w:r>
-    </w:p>
-    <w:p>
-      <w:r>
-        <w:t xml:space="preserve">Klick der Nutzer kurz auf ein Workout wird er zur Übungsübersicht </w:t>
-      </w:r>
-      <w:r>
-        <w:t>(</w:t>
+        <w:t>AddExercisePopup</w:t>
+      </w:r>
+      <w:r>
+        <w:t xml:space="preserve">). Im EditText kann der Nutzer nun </w:t>
+      </w:r>
+      <w:proofErr w:type="gramStart"/>
+      <w:r>
+        <w:t>ein Namen</w:t>
+      </w:r>
+      <w:proofErr w:type="gramEnd"/>
+      <w:r>
+        <w:t xml:space="preserve"> für die Übung, sowie über einen Spinner die Anzahl der Sätze für diese Übung angeben. Klickt er nun auf den Create-Button, wird ein neues Exercise-Objekt (beste</w:t>
+      </w:r>
+      <w:r>
+        <w:lastRenderedPageBreak/>
+        <w:t>hend aus: Name der Übung, Anzahl der Sätze, Name des zugehörigen Workouts) erzeugt und in der Datenbank gespeichert. Der Name dieser Übung wird nun dem ListView in der Trainingsübersicht hinzugefügt.</w:t>
+      </w:r>
+    </w:p>
+    <w:p>
+      <w:pPr>
+        <w:pStyle w:val="Folgeabsatz"/>
+        <w:ind w:firstLine="0"/>
+      </w:pPr>
+    </w:p>
+    <w:p>
+      <w:pPr>
+        <w:pStyle w:val="Folgeabsatz"/>
+        <w:ind w:firstLine="0"/>
+      </w:pPr>
+      <w:r>
+        <w:t>Durch Klick auf eine Übung in der Trainingsübe</w:t>
+      </w:r>
+      <w:r>
+        <w:t>rsicht öffnet sich eine Detailansicht für diese Übung (</w:t>
       </w:r>
       <w:r>
         <w:rPr>
           <w:rFonts w:ascii="Monaco" w:hAnsi="Monaco"/>
           <w:sz w:val="20"/>
         </w:rPr>
-        <w:t>Exercises</w:t>
+        <w:t>ExerciseDetails</w:t>
+      </w:r>
+      <w:r>
+        <w:t>). Hier er eine Übersicht über jeden Satz dieser Übung aus dem letzten Training, d.h. wieviel Gewicht er in jedem Satz verwendet hat und wieviele Wiederholungen er damit geschafft hat. Direkt darüber befinden sich einige EditTexts, um Daten aus dem aktuellen Training einzutragen. Trägt der Nutzer ein Gewicht für z.B. den dritten Satz ein, wird diese Zahl für alle späteren Sätze automatisch übernommen, um Tipparbeit zu sparen</w:t>
+      </w:r>
+      <w:r>
+        <w:t xml:space="preserve">. Über den „Deload“-Button wird, anhand einem in den Einstellungen festgelegten Wert und dem verwendeten Gewicht </w:t>
+      </w:r>
+      <w:proofErr w:type="gramStart"/>
+      <w:r>
+        <w:t>der ersten Satzes</w:t>
+      </w:r>
+      <w:proofErr w:type="gramEnd"/>
+      <w:r>
+        <w:t xml:space="preserve"> aus dem letzten Training, ein neues Arbeitsgewicht errechnet. Der Nutzer kann die Eingabe abbrechen, indem er an eine beliebige Stelle außerhalb des Popups klickt, oder die Eingabe bestätigen, indem er auf den Finish-Button oben rechts klickt. Dabei werden alle eingetragenen Werte einer ArrayList hinzugefügt und in der Datenbank gespeichert.</w:t>
+      </w:r>
+    </w:p>
+    <w:p>
+      <w:pPr>
+        <w:pStyle w:val="Folgeabsatz"/>
+        <w:ind w:firstLine="0"/>
+      </w:pPr>
+    </w:p>
+    <w:p>
+      <w:pPr>
+        <w:pStyle w:val="Folgeabsatz"/>
+        <w:ind w:firstLine="0"/>
+      </w:pPr>
+      <w:r>
+        <w:t>Klickt der Nutzer in der unteren Navigationsleiste auf Settings, gelangt er in die Einstellungen (</w:t>
       </w:r>
       <w:r>
         <w:rPr>
           <w:rFonts w:ascii="Monaco" w:hAnsi="Monaco"/>
           <w:sz w:val="20"/>
         </w:rPr>
-        <w:t>Activity</w:t>
-      </w:r>
-      <w:r>
-        <w:t>)</w:t>
-      </w:r>
-      <w:r>
-        <w:t xml:space="preserve"> weitergeleitet, dabei wird der Name des Workouts dem Intent als Extra übergeben, damit das ListView der Übungsübersicht mit den entsprechenden Übungen befüllt werden kann. </w:t>
-      </w:r>
-      <w:r>
-        <w:t xml:space="preserve">Auch hier können Übungen über einen langen Klick darauf wieder gelöscht werden. Außerdem befinden sich direkt über der unteren Navigationsleiste zwei Buttons. Mit dem „Reset Workout“-Button werden die gespeicherten Daten aller Übungen dieses Workouts, mit Ausnahme der jüngst gespeicherten, aus der Datenbank gelöscht. Durch einen Klick auf den FloatingActionButton, rechts des Reset-Buttons öffnet sich ein Popup-Fenster </w:t>
-      </w:r>
-      <w:r>
-        <w:t>(</w:t>
-      </w:r>
-      <w:r>
-        <w:rPr>
-          <w:rFonts w:ascii="Monaco" w:hAnsi="Monaco"/>
-          <w:sz w:val="20"/>
-        </w:rPr>
-        <w:t>AddExercisePopup</w:t>
-      </w:r>
-      <w:r>
-        <w:t>)</w:t>
-      </w:r>
-      <w:r>
-        <w:t>. Im EditText kann der Nutzer nun ein Namen für die Übung, sowie über einen Spinner die Anzahl der Sätze für diese Übung angeben. Klickt er nun auf den Create-Button, wird ein neues Exercise-Objekt (beste</w:t>
-      </w:r>
-      <w:r>
-        <w:lastRenderedPageBreak/>
-        <w:t>hend aus: Name der Übung, Anzahl der Sätze, Name des zugehörigen Workouts) erzeugt und in der Datenbank gespeichert. Der Name dieser Übung wird nun dem ListView in der Trainingsübersicht hinzugefügt.</w:t>
-      </w:r>
-    </w:p>
-    <w:p>
-      <w:pPr>
-        <w:pStyle w:val="Folgeabsatz"/>
-        <w:ind w:firstLine="0"/>
-      </w:pPr>
-    </w:p>
-    <w:p>
-      <w:pPr>
-        <w:pStyle w:val="Folgeabsatz"/>
-        <w:ind w:firstLine="0"/>
-      </w:pPr>
-      <w:r>
-        <w:t>Durch Klick auf eine Übung in der Trainingsübe</w:t>
-      </w:r>
-      <w:r>
-        <w:t xml:space="preserve">rsicht öffnet sich eine Detailansicht für diese Übung </w:t>
-      </w:r>
-      <w:r>
-        <w:t>(</w:t>
-      </w:r>
-      <w:r>
-        <w:rPr>
-          <w:rFonts w:ascii="Monaco" w:hAnsi="Monaco"/>
-          <w:sz w:val="20"/>
-        </w:rPr>
-        <w:t>ExerciseDetails</w:t>
-      </w:r>
-      <w:r>
-        <w:t>)</w:t>
-      </w:r>
-      <w:r>
-        <w:t>. Hier er eine Übersicht über jeden Satz dieser Übung aus dem letzten Training, d.h. wieviel Gewicht er in jedem Satz verwendet hat und wieviele Wiederholungen er damit geschafft hat. Direkt darüber befinden sich einige EditTexts, um Daten aus dem aktuellen Training einzutragen. Trägt der Nutzer ein Gewicht für z.B. den dritten Satz ein, wird diese Zahl für alle späteren Sätze automatisch übernommen, um Tipparbeit zu sparen</w:t>
-      </w:r>
-      <w:r>
-        <w:t>. Über den „Deload“-Button wird, anhand einem in den Einstellungen festgelegten Wert und dem verwendeten Gewicht der ersten</w:t>
-      </w:r>
-      <w:bookmarkStart w:id="4" w:name="_GoBack"/>
-      <w:bookmarkEnd w:id="4"/>
-      <w:r>
-        <w:t xml:space="preserve"> Satzes aus dem letzten Training, ein neues Arbeitsgewicht errechnet. Der Nutzer kann die Eingabe abbrechen, indem er an eine beliebige Stelle außerhalb des Popups klickt, oder die Eingabe bestätigen, indem er auf den Finish-Button oben rechts klickt. Dabei werden alle eingetragenen Werte einer ArrayList hinzugefügt und in der Datenbank gespeichert.</w:t>
-      </w:r>
-    </w:p>
-    <w:p>
-      <w:pPr>
-        <w:pStyle w:val="Folgeabsatz"/>
-        <w:ind w:firstLine="0"/>
-      </w:pPr>
-    </w:p>
-    <w:p>
-      <w:pPr>
-        <w:pStyle w:val="Folgeabsatz"/>
-        <w:ind w:firstLine="0"/>
-      </w:pPr>
-      <w:r>
-        <w:t xml:space="preserve">Klickt der Nutzer in der unteren Navigationsleiste auf Settings, gelangt er in die Einstellungen </w:t>
-      </w:r>
-      <w:r>
-        <w:t>(</w:t>
-      </w:r>
-      <w:r>
-        <w:rPr>
-          <w:rFonts w:ascii="Monaco" w:hAnsi="Monaco"/>
-          <w:sz w:val="20"/>
-        </w:rPr>
-        <w:t>Settings</w:t>
-      </w:r>
-      <w:r>
-        <w:rPr>
-          <w:rFonts w:ascii="Monaco" w:hAnsi="Monaco"/>
-          <w:sz w:val="20"/>
-        </w:rPr>
-        <w:t>Activity</w:t>
-      </w:r>
-      <w:r>
-        <w:t>)</w:t>
-      </w:r>
-      <w:r>
-        <w:t>. Hier hat er die Möglichkeit einzustellen, um welchen Prozentbetrag das Arbeitsgewicht über den Deload-Button reduziert werden soll, sowie wieviele Trainingseinheiten rückwirkend in der Datenbank gespeichert bleiben sollen. Diese Daten werden mit Hilfe von SharedPreferences persistent gespeichert.</w:t>
+        <w:t>SettingsActivity</w:t>
+      </w:r>
+      <w:r>
+        <w:t>). Hier hat er die Möglichkeit einzustellen, um welchen Prozentbetrag das Arbeitsgewicht über den Deload-Button reduziert werden soll, sowie wieviele Trainingseinheiten rückwirkend in der Datenbank gespeichert bleiben sollen. Diese Daten werden mit Hilfe von SharedPreferences persistent gespeichert.</w:t>
       </w:r>
       <w:r>
         <w:t xml:space="preserve"> Ganz oben im Einstellungsmenü befindet sich zudem ein Facebook-Login-Button.</w:t>
@@ -1114,19 +1089,27 @@
           <w:numId w:val="5"/>
         </w:numPr>
       </w:pPr>
-      <w:bookmarkStart w:id="5" w:name="_Toc6"/>
+      <w:bookmarkStart w:id="4" w:name="_Toc6"/>
       <w:r>
         <w:lastRenderedPageBreak/>
         <w:t>Testing</w:t>
       </w:r>
-      <w:bookmarkEnd w:id="5"/>
+      <w:bookmarkEnd w:id="4"/>
     </w:p>
     <w:p>
       <w:pPr>
         <w:pStyle w:val="Beschreibung"/>
       </w:pPr>
       <w:r>
-        <w:t>Beschreiben Sie die wesentlichen Probleme, die durch den Usability-Test aufgedeckt wurden. Erläutern Sie kurz, welche Maßnahmen ergriffen wurden, um diese Problem zu beheben und geben Sie an, im welchem Umfang die identifizierten Schwachstellen ausgebessert wurden. Beschreiben Sie, wie Sie Ihre Anwendung angepasst haben, um die identifizierten Problem zu lösen. Dabei sollten Sie erwähnen welche Komponenten oder Klassen Ihren App betroffen sind und wie sich die Änderungen auf Ihr ursprüngliches (Interaktions-)Konzept ausgewirkt haben.</w:t>
+        <w:t xml:space="preserve">Beschreiben Sie die wesentlichen Probleme, die durch den Usability-Test aufgedeckt wurden. Erläutern Sie kurz, welche Maßnahmen ergriffen wurden, um diese Problem zu beheben und geben Sie an, im welchem Umfang die identifizierten Schwachstellen ausgebessert wurden. Beschreiben Sie, wie Sie Ihre Anwendung angepasst haben, um die identifizierten Problem zu lösen. Dabei sollten Sie erwähnen welche Komponenten oder Klassen </w:t>
+      </w:r>
+      <w:proofErr w:type="gramStart"/>
+      <w:r>
+        <w:t>Ihren App</w:t>
+      </w:r>
+      <w:proofErr w:type="gramEnd"/>
+      <w:r>
+        <w:t xml:space="preserve"> betroffen sind und wie sich die Änderungen auf Ihr ursprüngliches (Interaktions-)Konzept ausgewirkt haben.</w:t>
       </w:r>
     </w:p>
     <w:p>
@@ -1137,24 +1120,60 @@
           <w:numId w:val="5"/>
         </w:numPr>
       </w:pPr>
-      <w:bookmarkStart w:id="6" w:name="_Toc7"/>
+      <w:bookmarkStart w:id="5" w:name="_Toc7"/>
       <w:r>
         <w:lastRenderedPageBreak/>
         <w:t>Finaler Zustand und Ausblick</w:t>
       </w:r>
+      <w:bookmarkEnd w:id="5"/>
+    </w:p>
+    <w:p>
+      <w:pPr>
+        <w:pStyle w:val="Beschreibung"/>
+      </w:pPr>
+      <w:bookmarkStart w:id="6" w:name="_GoBack"/>
       <w:bookmarkEnd w:id="6"/>
     </w:p>
     <w:p>
       <w:pPr>
         <w:pStyle w:val="Beschreibung"/>
-      </w:pPr>
-      <w:r>
-        <w:t xml:space="preserve">Beschreiben Sie kurz den finalen Zustand Ihrer Anwendung. Erläutern Sie den implementierten Funktionsumfang und begründen Sie fehlende Features, die in den Anforderungen erwähnt wurden, in der finalen Version jedoch nicht verfügbar sind. Überlegen Sie, inwieweit Ihre Anwendung durch zusätzliche Funktionen sinnvoll erweitert werden könnte. </w:t>
+        <w:spacing w:line="360" w:lineRule="auto"/>
+        <w:rPr>
+          <w:i w:val="0"/>
+        </w:rPr>
+      </w:pPr>
+      <w:r>
+        <w:rPr>
+          <w:i w:val="0"/>
+        </w:rPr>
+        <w:t>Im finalen Zustand der App wurden alle festgelegten Kernfeatures wie in den Anforderungen beschrieben, bzw. leicht abgewandelt implementiert. Trainingseinheiten mit den zugehörigen Übungen und deren Daten werden in einer Datenbank persisten gespeichert. Und der Nutzer hat auf der Startseite eine Übersicht über seine Trainingsfortschritte. Er erhält zwar wie anfangs beschrieben nicht regelmäßig eine Übersicht, allerdings kann er diese zu jedem Zeitpunkt aus Eigeninitiative einsehen. In den Einstellungen kann zudem festgelegt werden wieviele Trainingseinheiten rückwirkend gespeichert werden</w:t>
+      </w:r>
+      <w:r>
+        <w:rPr>
+          <w:i w:val="0"/>
+        </w:rPr>
+        <w:t xml:space="preserve"> und um welchen Prozentbetrag das Arbeitsgewicht der Übungen beim Deload reduziert werden soll.  Außerdem wird in der „ProgressActivity“ (Startseite) beim Starten der App die kombinierte Maximalkraft des Nutzers angezeigt, dies ist ebenso der Fall, wenn momentan keine Übung zur grafischen Visualisierung ausgewählt ist. Außerdem lässt sich die Fortschrittsgrafik einer Übung in der „ProgressActivity“ über Facebook teilen.</w:t>
+      </w:r>
+      <w:r>
+        <w:rPr>
+          <w:i w:val="0"/>
+        </w:rPr>
+        <w:t xml:space="preserve"> </w:t>
       </w:r>
     </w:p>
     <w:p>
       <w:pPr>
         <w:pStyle w:val="Beschreibung"/>
+        <w:spacing w:line="360" w:lineRule="auto"/>
+        <w:rPr>
+          <w:i w:val="0"/>
+        </w:rPr>
+      </w:pPr>
+    </w:p>
+    <w:p>
+      <w:pPr>
+        <w:pStyle w:val="Beschreibung"/>
+        <w:spacing w:line="360" w:lineRule="auto"/>
         <w:rPr>
           <w:rFonts w:ascii="Frutiger Next LT W1G Medium" w:eastAsia="Frutiger Next LT W1G Medium" w:hAnsi="Frutiger Next LT W1G Medium" w:cs="Frutiger Next LT W1G Medium"/>
           <w:i w:val="0"/>
@@ -1163,6 +1182,12 @@
           <w:szCs w:val="28"/>
         </w:rPr>
       </w:pPr>
+      <w:r>
+        <w:rPr>
+          <w:i w:val="0"/>
+        </w:rPr>
+        <w:t>Die App könnte noch durch eine Stoppuhr Funktion in der Übungsdetailansicht erweitert werden, damit der Nutzer nach dem Eintragen der Werte für den aktuellen Satz die Pausezeiten bis zum nächsten Satz messen kann. Außerdem könnten alle Activity als Fragments realisiert werden, um einen schöneren Übergang zwischen den Tabs der unteren Navigationsleiste zu erzielen.</w:t>
+      </w:r>
     </w:p>
     <w:p>
       <w:pPr>
@@ -1347,8 +1372,8 @@
     </w:p>
     <w:p/>
     <w:sectPr>
-      <w:headerReference w:type="default" r:id="rId10"/>
-      <w:footerReference w:type="default" r:id="rId11"/>
+      <w:headerReference w:type="default" r:id="rId11"/>
+      <w:footerReference w:type="default" r:id="rId12"/>
       <w:pgSz w:w="11900" w:h="16840"/>
       <w:pgMar w:top="1418" w:right="1418" w:bottom="1134" w:left="1985" w:header="709" w:footer="709" w:gutter="0"/>
       <w:cols w:space="720"/>
@@ -4085,4 +4110,16 @@
   </a:objectDefaults>
   <a:extraClrSchemeLst/>
 </a:theme>
+</file>
+
+<file path=customXml/item1.xml><?xml version="1.0" encoding="utf-8"?>
+<b:Sources xmlns:b="http://schemas.openxmlformats.org/officeDocument/2006/bibliography" xmlns="http://schemas.openxmlformats.org/officeDocument/2006/bibliography" SelectedStyle="\APASixthEditionOfficeOnline.xsl" StyleName="APA" Version="6"/>
+</file>
+
+<file path=customXml/itemProps1.xml><?xml version="1.0" encoding="utf-8"?>
+<ds:datastoreItem xmlns:ds="http://schemas.openxmlformats.org/officeDocument/2006/customXml" ds:itemID="{1F857671-B1D1-4C5A-903F-65A47A38C199}">
+  <ds:schemaRefs>
+    <ds:schemaRef ds:uri="http://schemas.openxmlformats.org/officeDocument/2006/bibliography"/>
+  </ds:schemaRefs>
+</ds:datastoreItem>
 </file>
</xml_diff>

<commit_message>
Deleted MainActivity, LoginActivity and unused imports
</commit_message>
<xml_diff>
--- a/Projektdokumentation_URGaining.docx
+++ b/Projektdokumentation_URGaining.docx
@@ -311,8 +311,6 @@
       <w:r>
         <w:t>Tel.: 015780466999</w:t>
       </w:r>
-      <w:bookmarkStart w:id="0" w:name="_GoBack"/>
-      <w:bookmarkEnd w:id="0"/>
     </w:p>
     <w:p>
       <w:pPr>
@@ -639,12 +637,12 @@
           <w:numId w:val="5"/>
         </w:numPr>
       </w:pPr>
-      <w:bookmarkStart w:id="1" w:name="_Toc"/>
+      <w:bookmarkStart w:id="0" w:name="_Toc"/>
       <w:r>
         <w:lastRenderedPageBreak/>
         <w:t>Kurzbeschreibung</w:t>
       </w:r>
-      <w:bookmarkEnd w:id="1"/>
+      <w:bookmarkEnd w:id="0"/>
     </w:p>
     <w:p>
       <w:r>
@@ -676,12 +674,12 @@
           <w:numId w:val="6"/>
         </w:numPr>
       </w:pPr>
-      <w:bookmarkStart w:id="2" w:name="_Toc1"/>
+      <w:bookmarkStart w:id="1" w:name="_Toc1"/>
       <w:r>
         <w:lastRenderedPageBreak/>
         <w:t xml:space="preserve">Technische Vorrausetzungen </w:t>
       </w:r>
-      <w:bookmarkEnd w:id="2"/>
+      <w:bookmarkEnd w:id="1"/>
     </w:p>
     <w:p>
       <w:pPr>
@@ -784,12 +782,12 @@
           <w:numId w:val="5"/>
         </w:numPr>
       </w:pPr>
-      <w:bookmarkStart w:id="3" w:name="_Toc2"/>
+      <w:bookmarkStart w:id="2" w:name="_Toc2"/>
       <w:r>
         <w:lastRenderedPageBreak/>
         <w:t>Problemstellung und Lösungsvorschlag</w:t>
       </w:r>
-      <w:bookmarkEnd w:id="3"/>
+      <w:bookmarkEnd w:id="2"/>
     </w:p>
     <w:p>
       <w:pPr>
@@ -877,7 +875,7 @@
           <w:numId w:val="9"/>
         </w:numPr>
       </w:pPr>
-      <w:bookmarkStart w:id="4" w:name="_Toc3"/>
+      <w:bookmarkStart w:id="3" w:name="_Toc3"/>
       <w:r>
         <w:lastRenderedPageBreak/>
         <w:t>Design</w:t>
@@ -888,7 +886,7 @@
       <w:r>
         <w:t xml:space="preserve"> Implementierung</w:t>
       </w:r>
-      <w:bookmarkEnd w:id="4"/>
+      <w:bookmarkEnd w:id="3"/>
       <w:r>
         <w:t xml:space="preserve"> &amp; User Interface</w:t>
       </w:r>
@@ -1113,12 +1111,12 @@
           <w:numId w:val="5"/>
         </w:numPr>
       </w:pPr>
-      <w:bookmarkStart w:id="5" w:name="_Toc6"/>
+      <w:bookmarkStart w:id="4" w:name="_Toc6"/>
       <w:r>
         <w:lastRenderedPageBreak/>
         <w:t>Testing</w:t>
       </w:r>
-      <w:bookmarkEnd w:id="5"/>
+      <w:bookmarkEnd w:id="4"/>
     </w:p>
     <w:p>
       <w:pPr>
@@ -1270,12 +1268,12 @@
           <w:numId w:val="5"/>
         </w:numPr>
       </w:pPr>
-      <w:bookmarkStart w:id="6" w:name="_Toc7"/>
+      <w:bookmarkStart w:id="5" w:name="_Toc7"/>
       <w:r>
         <w:lastRenderedPageBreak/>
         <w:t>Finaler Zustand und Ausblick</w:t>
       </w:r>
-      <w:bookmarkEnd w:id="6"/>
+      <w:bookmarkEnd w:id="5"/>
     </w:p>
     <w:p>
       <w:pPr>
@@ -1349,12 +1347,12 @@
           <w:iCs/>
         </w:rPr>
       </w:pPr>
-      <w:bookmarkStart w:id="7" w:name="_Toc8"/>
+      <w:bookmarkStart w:id="6" w:name="_Toc8"/>
       <w:r>
         <w:lastRenderedPageBreak/>
         <w:t>Projektmanagement</w:t>
       </w:r>
-      <w:bookmarkEnd w:id="7"/>
+      <w:bookmarkEnd w:id="6"/>
     </w:p>
     <w:p>
       <w:pPr>
@@ -1498,6 +1496,27 @@
               </w:rPr>
               <w:t>Maximalkraftanzeige (ProgressActivity)</w:t>
             </w:r>
+            <w:r>
+              <w:rPr>
+                <w:lang w:val="en-US"/>
+              </w:rPr>
+              <w:t>,</w:t>
+            </w:r>
+          </w:p>
+          <w:p>
+            <w:pPr>
+              <w:pStyle w:val="Folgeabsatz"/>
+              <w:ind w:firstLine="0"/>
+              <w:rPr>
+                <w:lang w:val="en-US"/>
+              </w:rPr>
+            </w:pPr>
+            <w:r>
+              <w:rPr>
+                <w:lang w:val="en-US"/>
+              </w:rPr>
+              <w:t>Dokumentation, Testing</w:t>
+            </w:r>
           </w:p>
           <w:p>
             <w:pPr>
@@ -1573,6 +1592,8 @@
               </w:rPr>
               <w:t>)</w:t>
             </w:r>
+            <w:bookmarkStart w:id="7" w:name="_GoBack"/>
+            <w:bookmarkEnd w:id="7"/>
           </w:p>
           <w:p>
             <w:pPr>
@@ -4584,7 +4605,7 @@
 </file>
 
 <file path=customXml/itemProps1.xml><?xml version="1.0" encoding="utf-8"?>
-<ds:datastoreItem xmlns:ds="http://schemas.openxmlformats.org/officeDocument/2006/customXml" ds:itemID="{7289D866-6641-4014-B20D-BB331EA89342}">
+<ds:datastoreItem xmlns:ds="http://schemas.openxmlformats.org/officeDocument/2006/customXml" ds:itemID="{7C35B733-771B-4731-9A3A-5A458B581909}">
   <ds:schemaRefs>
     <ds:schemaRef ds:uri="http://schemas.openxmlformats.org/officeDocument/2006/bibliography"/>
   </ds:schemaRefs>

</xml_diff>